<commit_message>
Adding SQL-Queries and project documentation
</commit_message>
<xml_diff>
--- a/ProjectDOC.docx
+++ b/ProjectDOC.docx
@@ -54,6 +54,7 @@
     </w:p>
     <w:p>
       <w:pPr>
+        <w:spacing w:line="276" w:lineRule="auto"/>
         <w:rPr>
           <w:rFonts w:ascii="Calibri" w:hAnsi="Calibri" w:cs="Calibri"/>
           <w:sz w:val="56"/>
@@ -131,6 +132,18 @@
     </w:p>
     <w:p>
       <w:pPr>
+        <w:spacing w:line="276" w:lineRule="auto"/>
+        <w:jc w:val="right"/>
+        <w:rPr>
+          <w:rFonts w:ascii="Calibri" w:hAnsi="Calibri" w:cs="Calibri"/>
+          <w:sz w:val="56"/>
+          <w:szCs w:val="56"/>
+        </w:rPr>
+      </w:pPr>
+    </w:p>
+    <w:p>
+      <w:pPr>
+        <w:spacing w:line="276" w:lineRule="auto"/>
         <w:rPr>
           <w:rFonts w:ascii="Calibri" w:hAnsi="Calibri" w:cs="Calibri"/>
           <w:sz w:val="32"/>
@@ -143,7 +156,7 @@
           <w:szCs w:val="32"/>
           <w:lang w:val="en"/>
         </w:rPr>
-        <w:t>Author</w:t>
+        <w:t>Author1</w:t>
       </w:r>
       <w:r>
         <w:rPr>
@@ -151,7 +164,7 @@
           <w:szCs w:val="32"/>
           <w:lang w:val="en"/>
         </w:rPr>
-        <w:t>1</w:t>
+        <w:t xml:space="preserve"> (</w:t>
       </w:r>
       <w:r>
         <w:rPr>
@@ -159,7 +172,7 @@
           <w:szCs w:val="32"/>
           <w:lang w:val="en"/>
         </w:rPr>
-        <w:t xml:space="preserve"> (</w:t>
+        <w:t>Yad Ghazi Othman</w:t>
       </w:r>
       <w:r>
         <w:rPr>
@@ -167,7 +180,7 @@
           <w:szCs w:val="32"/>
           <w:lang w:val="en"/>
         </w:rPr>
-        <w:t>Yad Ghazi Othman</w:t>
+        <w:t xml:space="preserve">, </w:t>
       </w:r>
       <w:r>
         <w:rPr>
@@ -175,7 +188,7 @@
           <w:szCs w:val="32"/>
           <w:lang w:val="en"/>
         </w:rPr>
-        <w:t xml:space="preserve">, </w:t>
+        <w:t>y_othman@utb.cz</w:t>
       </w:r>
       <w:r>
         <w:rPr>
@@ -183,19 +196,12 @@
           <w:szCs w:val="32"/>
           <w:lang w:val="en"/>
         </w:rPr>
-        <w:t>y_othman@utb.cz</w:t>
-      </w:r>
-      <w:r>
-        <w:rPr>
-          <w:sz w:val="32"/>
-          <w:szCs w:val="32"/>
-          <w:lang w:val="en"/>
-        </w:rPr>
         <w:t>)</w:t>
       </w:r>
     </w:p>
     <w:p>
       <w:pPr>
+        <w:spacing w:line="276" w:lineRule="auto"/>
         <w:rPr>
           <w:rFonts w:ascii="Calibri" w:hAnsi="Calibri" w:cs="Calibri"/>
           <w:sz w:val="32"/>
@@ -253,6 +259,7 @@
     </w:p>
     <w:p>
       <w:pPr>
+        <w:spacing w:line="276" w:lineRule="auto"/>
         <w:rPr>
           <w:rFonts w:ascii="Calibri" w:hAnsi="Calibri" w:cs="Calibri"/>
           <w:sz w:val="32"/>
@@ -281,23 +288,25 @@
           <w:szCs w:val="32"/>
           <w:lang w:val="en"/>
         </w:rPr>
-        <w:t>Milad Sulaiman Safari Barzani</w:t>
-      </w:r>
+        <w:t xml:space="preserve">Milad </w:t>
+      </w:r>
+      <w:proofErr w:type="spellStart"/>
       <w:r>
         <w:rPr>
           <w:sz w:val="32"/>
           <w:szCs w:val="32"/>
           <w:lang w:val="en"/>
         </w:rPr>
-        <w:t xml:space="preserve">, </w:t>
-      </w:r>
+        <w:t>Sulaiman</w:t>
+      </w:r>
+      <w:proofErr w:type="spellEnd"/>
       <w:r>
         <w:rPr>
           <w:sz w:val="32"/>
           <w:szCs w:val="32"/>
           <w:lang w:val="en"/>
         </w:rPr>
-        <w:t>m_barzani@utb.cz</w:t>
+        <w:t xml:space="preserve"> Safari Barzani</w:t>
       </w:r>
       <w:r>
         <w:rPr>
@@ -305,11 +314,28 @@
           <w:szCs w:val="32"/>
           <w:lang w:val="en"/>
         </w:rPr>
+        <w:t xml:space="preserve">, </w:t>
+      </w:r>
+      <w:r>
+        <w:rPr>
+          <w:sz w:val="32"/>
+          <w:szCs w:val="32"/>
+          <w:lang w:val="en"/>
+        </w:rPr>
+        <w:t>m_barzani@utb.cz</w:t>
+      </w:r>
+      <w:r>
+        <w:rPr>
+          <w:sz w:val="32"/>
+          <w:szCs w:val="32"/>
+          <w:lang w:val="en"/>
+        </w:rPr>
         <w:t>)</w:t>
       </w:r>
     </w:p>
     <w:p>
       <w:pPr>
+        <w:spacing w:line="276" w:lineRule="auto"/>
         <w:rPr>
           <w:rFonts w:ascii="Calibri" w:hAnsi="Calibri" w:cs="Calibri"/>
           <w:sz w:val="32"/>
@@ -490,13 +516,15 @@
       <w:pPr>
         <w:pStyle w:val="TOC1"/>
         <w:tabs>
-          <w:tab w:val="left" w:pos="480"/>
+          <w:tab w:val="left" w:pos="440"/>
           <w:tab w:val="right" w:leader="dot" w:pos="9056"/>
         </w:tabs>
         <w:rPr>
           <w:rFonts w:eastAsiaTheme="minorEastAsia"/>
           <w:noProof/>
-          <w:lang w:eastAsia="cs-CZ"/>
+          <w:sz w:val="22"/>
+          <w:szCs w:val="22"/>
+          <w:lang w:val="en-US"/>
         </w:rPr>
       </w:pPr>
       <w:r>
@@ -517,7 +545,7 @@
         </w:rPr>
         <w:fldChar w:fldCharType="separate"/>
       </w:r>
-      <w:hyperlink w:anchor="_Toc113867785" w:history="1">
+      <w:hyperlink w:anchor="_Toc120040744" w:history="1">
         <w:r>
           <w:rPr>
             <w:rStyle w:val="Hyperlink"/>
@@ -529,7 +557,9 @@
           <w:rPr>
             <w:rFonts w:eastAsiaTheme="minorEastAsia"/>
             <w:noProof/>
-            <w:lang w:eastAsia="cs-CZ"/>
+            <w:sz w:val="22"/>
+            <w:szCs w:val="22"/>
+            <w:lang w:val="en-US"/>
           </w:rPr>
           <w:tab/>
         </w:r>
@@ -560,7 +590,7 @@
             <w:noProof/>
             <w:webHidden/>
           </w:rPr>
-          <w:instrText xml:space="preserve"> PAGEREF _Toc113867785 \h </w:instrText>
+          <w:instrText xml:space="preserve"> PAGEREF _Toc120040744 \h </w:instrText>
         </w:r>
         <w:r>
           <w:rPr>
@@ -595,16 +625,18 @@
       <w:pPr>
         <w:pStyle w:val="TOC2"/>
         <w:tabs>
-          <w:tab w:val="left" w:pos="960"/>
+          <w:tab w:val="left" w:pos="880"/>
           <w:tab w:val="right" w:leader="dot" w:pos="9056"/>
         </w:tabs>
         <w:rPr>
           <w:rFonts w:eastAsiaTheme="minorEastAsia"/>
           <w:noProof/>
-          <w:lang w:eastAsia="cs-CZ"/>
-        </w:rPr>
-      </w:pPr>
-      <w:hyperlink w:anchor="_Toc113867786" w:history="1">
+          <w:sz w:val="22"/>
+          <w:szCs w:val="22"/>
+          <w:lang w:val="en-US"/>
+        </w:rPr>
+      </w:pPr>
+      <w:hyperlink w:anchor="_Toc120040745" w:history="1">
         <w:r>
           <w:rPr>
             <w:rStyle w:val="Hyperlink"/>
@@ -616,7 +648,9 @@
           <w:rPr>
             <w:rFonts w:eastAsiaTheme="minorEastAsia"/>
             <w:noProof/>
-            <w:lang w:eastAsia="cs-CZ"/>
+            <w:sz w:val="22"/>
+            <w:szCs w:val="22"/>
+            <w:lang w:val="en-US"/>
           </w:rPr>
           <w:tab/>
         </w:r>
@@ -647,7 +681,7 @@
             <w:noProof/>
             <w:webHidden/>
           </w:rPr>
-          <w:instrText xml:space="preserve"> PAGEREF _Toc113867786 \h </w:instrText>
+          <w:instrText xml:space="preserve"> PAGEREF _Toc120040745 \h </w:instrText>
         </w:r>
         <w:r>
           <w:rPr>
@@ -668,6 +702,252 @@
             <w:webHidden/>
           </w:rPr>
           <w:t>4</w:t>
+        </w:r>
+        <w:r>
+          <w:rPr>
+            <w:noProof/>
+            <w:webHidden/>
+          </w:rPr>
+          <w:fldChar w:fldCharType="end"/>
+        </w:r>
+      </w:hyperlink>
+    </w:p>
+    <w:p>
+      <w:pPr>
+        <w:pStyle w:val="TOC3"/>
+        <w:tabs>
+          <w:tab w:val="left" w:pos="1320"/>
+          <w:tab w:val="right" w:leader="dot" w:pos="9056"/>
+        </w:tabs>
+        <w:rPr>
+          <w:noProof/>
+        </w:rPr>
+      </w:pPr>
+      <w:hyperlink w:anchor="_Toc120040746" w:history="1">
+        <w:r>
+          <w:rPr>
+            <w:rStyle w:val="Hyperlink"/>
+            <w:noProof/>
+          </w:rPr>
+          <w:t>1.1.1.</w:t>
+        </w:r>
+        <w:r>
+          <w:rPr>
+            <w:noProof/>
+          </w:rPr>
+          <w:tab/>
+        </w:r>
+        <w:r>
+          <w:rPr>
+            <w:rStyle w:val="Hyperlink"/>
+            <w:noProof/>
+          </w:rPr>
+          <w:t>System architecture and design</w:t>
+        </w:r>
+        <w:r>
+          <w:rPr>
+            <w:noProof/>
+            <w:webHidden/>
+          </w:rPr>
+          <w:tab/>
+        </w:r>
+        <w:r>
+          <w:rPr>
+            <w:noProof/>
+            <w:webHidden/>
+          </w:rPr>
+          <w:fldChar w:fldCharType="begin"/>
+        </w:r>
+        <w:r>
+          <w:rPr>
+            <w:noProof/>
+            <w:webHidden/>
+          </w:rPr>
+          <w:instrText xml:space="preserve"> PAGEREF _Toc120040746 \h </w:instrText>
+        </w:r>
+        <w:r>
+          <w:rPr>
+            <w:noProof/>
+            <w:webHidden/>
+          </w:rPr>
+        </w:r>
+        <w:r>
+          <w:rPr>
+            <w:noProof/>
+            <w:webHidden/>
+          </w:rPr>
+          <w:fldChar w:fldCharType="separate"/>
+        </w:r>
+        <w:r>
+          <w:rPr>
+            <w:noProof/>
+            <w:webHidden/>
+          </w:rPr>
+          <w:t>4</w:t>
+        </w:r>
+        <w:r>
+          <w:rPr>
+            <w:noProof/>
+            <w:webHidden/>
+          </w:rPr>
+          <w:fldChar w:fldCharType="end"/>
+        </w:r>
+      </w:hyperlink>
+    </w:p>
+    <w:p>
+      <w:pPr>
+        <w:pStyle w:val="TOC3"/>
+        <w:tabs>
+          <w:tab w:val="left" w:pos="1320"/>
+          <w:tab w:val="right" w:leader="dot" w:pos="9056"/>
+        </w:tabs>
+        <w:rPr>
+          <w:noProof/>
+        </w:rPr>
+      </w:pPr>
+      <w:hyperlink w:anchor="_Toc120040747" w:history="1">
+        <w:r>
+          <w:rPr>
+            <w:rStyle w:val="Hyperlink"/>
+            <w:noProof/>
+          </w:rPr>
+          <w:t>1.1.2.</w:t>
+        </w:r>
+        <w:r>
+          <w:rPr>
+            <w:noProof/>
+          </w:rPr>
+          <w:tab/>
+        </w:r>
+        <w:r>
+          <w:rPr>
+            <w:rStyle w:val="Hyperlink"/>
+            <w:noProof/>
+          </w:rPr>
+          <w:t>Clean architecutre pros</w:t>
+        </w:r>
+        <w:r>
+          <w:rPr>
+            <w:noProof/>
+            <w:webHidden/>
+          </w:rPr>
+          <w:tab/>
+        </w:r>
+        <w:r>
+          <w:rPr>
+            <w:noProof/>
+            <w:webHidden/>
+          </w:rPr>
+          <w:fldChar w:fldCharType="begin"/>
+        </w:r>
+        <w:r>
+          <w:rPr>
+            <w:noProof/>
+            <w:webHidden/>
+          </w:rPr>
+          <w:instrText xml:space="preserve"> PAGEREF _Toc120040747 \h </w:instrText>
+        </w:r>
+        <w:r>
+          <w:rPr>
+            <w:noProof/>
+            <w:webHidden/>
+          </w:rPr>
+        </w:r>
+        <w:r>
+          <w:rPr>
+            <w:noProof/>
+            <w:webHidden/>
+          </w:rPr>
+          <w:fldChar w:fldCharType="separate"/>
+        </w:r>
+        <w:r>
+          <w:rPr>
+            <w:noProof/>
+            <w:webHidden/>
+          </w:rPr>
+          <w:t>5</w:t>
+        </w:r>
+        <w:r>
+          <w:rPr>
+            <w:noProof/>
+            <w:webHidden/>
+          </w:rPr>
+          <w:fldChar w:fldCharType="end"/>
+        </w:r>
+      </w:hyperlink>
+    </w:p>
+    <w:p>
+      <w:pPr>
+        <w:pStyle w:val="TOC3"/>
+        <w:tabs>
+          <w:tab w:val="left" w:pos="1320"/>
+          <w:tab w:val="right" w:leader="dot" w:pos="9056"/>
+        </w:tabs>
+        <w:rPr>
+          <w:noProof/>
+        </w:rPr>
+      </w:pPr>
+      <w:hyperlink w:anchor="_Toc120040748" w:history="1">
+        <w:r>
+          <w:rPr>
+            <w:rStyle w:val="Hyperlink"/>
+            <w:noProof/>
+          </w:rPr>
+          <w:t>1.1.3.</w:t>
+        </w:r>
+        <w:r>
+          <w:rPr>
+            <w:noProof/>
+          </w:rPr>
+          <w:tab/>
+        </w:r>
+        <w:r>
+          <w:rPr>
+            <w:rStyle w:val="Hyperlink"/>
+            <w:noProof/>
+          </w:rPr>
+          <w:t>Clean archirecutre cons</w:t>
+        </w:r>
+        <w:r>
+          <w:rPr>
+            <w:noProof/>
+            <w:webHidden/>
+          </w:rPr>
+          <w:tab/>
+        </w:r>
+        <w:r>
+          <w:rPr>
+            <w:noProof/>
+            <w:webHidden/>
+          </w:rPr>
+          <w:fldChar w:fldCharType="begin"/>
+        </w:r>
+        <w:r>
+          <w:rPr>
+            <w:noProof/>
+            <w:webHidden/>
+          </w:rPr>
+          <w:instrText xml:space="preserve"> PAGEREF _Toc120040748 \h </w:instrText>
+        </w:r>
+        <w:r>
+          <w:rPr>
+            <w:noProof/>
+            <w:webHidden/>
+          </w:rPr>
+        </w:r>
+        <w:r>
+          <w:rPr>
+            <w:noProof/>
+            <w:webHidden/>
+          </w:rPr>
+          <w:fldChar w:fldCharType="separate"/>
+        </w:r>
+        <w:r>
+          <w:rPr>
+            <w:noProof/>
+            <w:webHidden/>
+          </w:rPr>
+          <w:t>5</w:t>
         </w:r>
         <w:r>
           <w:rPr>
@@ -682,16 +962,18 @@
       <w:pPr>
         <w:pStyle w:val="TOC2"/>
         <w:tabs>
-          <w:tab w:val="left" w:pos="960"/>
+          <w:tab w:val="left" w:pos="880"/>
           <w:tab w:val="right" w:leader="dot" w:pos="9056"/>
         </w:tabs>
         <w:rPr>
           <w:rFonts w:eastAsiaTheme="minorEastAsia"/>
           <w:noProof/>
-          <w:lang w:eastAsia="cs-CZ"/>
-        </w:rPr>
-      </w:pPr>
-      <w:hyperlink w:anchor="_Toc113867787" w:history="1">
+          <w:sz w:val="22"/>
+          <w:szCs w:val="22"/>
+          <w:lang w:val="en-US"/>
+        </w:rPr>
+      </w:pPr>
+      <w:hyperlink w:anchor="_Toc120040749" w:history="1">
         <w:r>
           <w:rPr>
             <w:rStyle w:val="Hyperlink"/>
@@ -703,7 +985,9 @@
           <w:rPr>
             <w:rFonts w:eastAsiaTheme="minorEastAsia"/>
             <w:noProof/>
-            <w:lang w:eastAsia="cs-CZ"/>
+            <w:sz w:val="22"/>
+            <w:szCs w:val="22"/>
+            <w:lang w:val="en-US"/>
           </w:rPr>
           <w:tab/>
         </w:r>
@@ -734,7 +1018,7 @@
             <w:noProof/>
             <w:webHidden/>
           </w:rPr>
-          <w:instrText xml:space="preserve"> PAGEREF _Toc113867787 \h </w:instrText>
+          <w:instrText xml:space="preserve"> PAGEREF _Toc120040749 \h </w:instrText>
         </w:r>
         <w:r>
           <w:rPr>
@@ -754,7 +1038,89 @@
             <w:noProof/>
             <w:webHidden/>
           </w:rPr>
-          <w:t>4</w:t>
+          <w:t>5</w:t>
+        </w:r>
+        <w:r>
+          <w:rPr>
+            <w:noProof/>
+            <w:webHidden/>
+          </w:rPr>
+          <w:fldChar w:fldCharType="end"/>
+        </w:r>
+      </w:hyperlink>
+    </w:p>
+    <w:p>
+      <w:pPr>
+        <w:pStyle w:val="TOC3"/>
+        <w:tabs>
+          <w:tab w:val="left" w:pos="1320"/>
+          <w:tab w:val="right" w:leader="dot" w:pos="9056"/>
+        </w:tabs>
+        <w:rPr>
+          <w:noProof/>
+        </w:rPr>
+      </w:pPr>
+      <w:hyperlink w:anchor="_Toc120040750" w:history="1">
+        <w:r>
+          <w:rPr>
+            <w:rStyle w:val="Hyperlink"/>
+            <w:noProof/>
+          </w:rPr>
+          <w:t>1.2.1.</w:t>
+        </w:r>
+        <w:r>
+          <w:rPr>
+            <w:noProof/>
+          </w:rPr>
+          <w:tab/>
+        </w:r>
+        <w:r>
+          <w:rPr>
+            <w:rStyle w:val="Hyperlink"/>
+            <w:noProof/>
+          </w:rPr>
+          <w:t>Genral problem architecutre</w:t>
+        </w:r>
+        <w:r>
+          <w:rPr>
+            <w:noProof/>
+            <w:webHidden/>
+          </w:rPr>
+          <w:tab/>
+        </w:r>
+        <w:r>
+          <w:rPr>
+            <w:noProof/>
+            <w:webHidden/>
+          </w:rPr>
+          <w:fldChar w:fldCharType="begin"/>
+        </w:r>
+        <w:r>
+          <w:rPr>
+            <w:noProof/>
+            <w:webHidden/>
+          </w:rPr>
+          <w:instrText xml:space="preserve"> PAGEREF _Toc120040750 \h </w:instrText>
+        </w:r>
+        <w:r>
+          <w:rPr>
+            <w:noProof/>
+            <w:webHidden/>
+          </w:rPr>
+        </w:r>
+        <w:r>
+          <w:rPr>
+            <w:noProof/>
+            <w:webHidden/>
+          </w:rPr>
+          <w:fldChar w:fldCharType="separate"/>
+        </w:r>
+        <w:r>
+          <w:rPr>
+            <w:noProof/>
+            <w:webHidden/>
+          </w:rPr>
+          <w:t>5</w:t>
         </w:r>
         <w:r>
           <w:rPr>
@@ -775,10 +1141,12 @@
         <w:rPr>
           <w:rFonts w:eastAsiaTheme="minorEastAsia"/>
           <w:noProof/>
-          <w:lang w:eastAsia="cs-CZ"/>
-        </w:rPr>
-      </w:pPr>
-      <w:hyperlink w:anchor="_Toc113867788" w:history="1">
+          <w:sz w:val="22"/>
+          <w:szCs w:val="22"/>
+          <w:lang w:val="en-US"/>
+        </w:rPr>
+      </w:pPr>
+      <w:hyperlink w:anchor="_Toc120040751" w:history="1">
         <w:r>
           <w:rPr>
             <w:rStyle w:val="Hyperlink"/>
@@ -790,7 +1158,9 @@
           <w:rPr>
             <w:rFonts w:eastAsiaTheme="minorEastAsia"/>
             <w:noProof/>
-            <w:lang w:eastAsia="cs-CZ"/>
+            <w:sz w:val="22"/>
+            <w:szCs w:val="22"/>
+            <w:lang w:val="en-US"/>
           </w:rPr>
           <w:tab/>
         </w:r>
@@ -821,7 +1191,7 @@
             <w:noProof/>
             <w:webHidden/>
           </w:rPr>
-          <w:instrText xml:space="preserve"> PAGEREF _Toc113867788 \h </w:instrText>
+          <w:instrText xml:space="preserve"> PAGEREF _Toc120040751 \h </w:instrText>
         </w:r>
         <w:r>
           <w:rPr>
@@ -841,7 +1211,7 @@
             <w:noProof/>
             <w:webHidden/>
           </w:rPr>
-          <w:t>5</w:t>
+          <w:t>6</w:t>
         </w:r>
         <w:r>
           <w:rPr>
@@ -856,16 +1226,18 @@
       <w:pPr>
         <w:pStyle w:val="TOC2"/>
         <w:tabs>
-          <w:tab w:val="left" w:pos="960"/>
+          <w:tab w:val="left" w:pos="880"/>
           <w:tab w:val="right" w:leader="dot" w:pos="9056"/>
         </w:tabs>
         <w:rPr>
           <w:rFonts w:eastAsiaTheme="minorEastAsia"/>
           <w:noProof/>
-          <w:lang w:eastAsia="cs-CZ"/>
-        </w:rPr>
-      </w:pPr>
-      <w:hyperlink w:anchor="_Toc113867789" w:history="1">
+          <w:sz w:val="22"/>
+          <w:szCs w:val="22"/>
+          <w:lang w:val="en-US"/>
+        </w:rPr>
+      </w:pPr>
+      <w:hyperlink w:anchor="_Toc120040752" w:history="1">
         <w:r>
           <w:rPr>
             <w:rStyle w:val="Hyperlink"/>
@@ -877,7 +1249,9 @@
           <w:rPr>
             <w:rFonts w:eastAsiaTheme="minorEastAsia"/>
             <w:noProof/>
-            <w:lang w:eastAsia="cs-CZ"/>
+            <w:sz w:val="22"/>
+            <w:szCs w:val="22"/>
+            <w:lang w:val="en-US"/>
           </w:rPr>
           <w:tab/>
         </w:r>
@@ -908,7 +1282,7 @@
             <w:noProof/>
             <w:webHidden/>
           </w:rPr>
-          <w:instrText xml:space="preserve"> PAGEREF _Toc113867789 \h </w:instrText>
+          <w:instrText xml:space="preserve"> PAGEREF _Toc120040752 \h </w:instrText>
         </w:r>
         <w:r>
           <w:rPr>
@@ -928,7 +1302,7 @@
             <w:noProof/>
             <w:webHidden/>
           </w:rPr>
-          <w:t>5</w:t>
+          <w:t>6</w:t>
         </w:r>
         <w:r>
           <w:rPr>
@@ -943,16 +1317,18 @@
       <w:pPr>
         <w:pStyle w:val="TOC2"/>
         <w:tabs>
-          <w:tab w:val="left" w:pos="960"/>
+          <w:tab w:val="left" w:pos="880"/>
           <w:tab w:val="right" w:leader="dot" w:pos="9056"/>
         </w:tabs>
         <w:rPr>
           <w:rFonts w:eastAsiaTheme="minorEastAsia"/>
           <w:noProof/>
-          <w:lang w:eastAsia="cs-CZ"/>
-        </w:rPr>
-      </w:pPr>
-      <w:hyperlink w:anchor="_Toc113867790" w:history="1">
+          <w:sz w:val="22"/>
+          <w:szCs w:val="22"/>
+          <w:lang w:val="en-US"/>
+        </w:rPr>
+      </w:pPr>
+      <w:hyperlink w:anchor="_Toc120040753" w:history="1">
         <w:r>
           <w:rPr>
             <w:rStyle w:val="Hyperlink"/>
@@ -964,7 +1340,9 @@
           <w:rPr>
             <w:rFonts w:eastAsiaTheme="minorEastAsia"/>
             <w:noProof/>
-            <w:lang w:eastAsia="cs-CZ"/>
+            <w:sz w:val="22"/>
+            <w:szCs w:val="22"/>
+            <w:lang w:val="en-US"/>
           </w:rPr>
           <w:tab/>
         </w:r>
@@ -995,7 +1373,7 @@
             <w:noProof/>
             <w:webHidden/>
           </w:rPr>
-          <w:instrText xml:space="preserve"> PAGEREF _Toc113867790 \h </w:instrText>
+          <w:instrText xml:space="preserve"> PAGEREF _Toc120040753 \h </w:instrText>
         </w:r>
         <w:r>
           <w:rPr>
@@ -1015,7 +1393,7 @@
             <w:noProof/>
             <w:webHidden/>
           </w:rPr>
-          <w:t>5</w:t>
+          <w:t>6</w:t>
         </w:r>
         <w:r>
           <w:rPr>
@@ -1030,16 +1408,18 @@
       <w:pPr>
         <w:pStyle w:val="TOC2"/>
         <w:tabs>
-          <w:tab w:val="left" w:pos="960"/>
+          <w:tab w:val="left" w:pos="880"/>
           <w:tab w:val="right" w:leader="dot" w:pos="9056"/>
         </w:tabs>
         <w:rPr>
           <w:rFonts w:eastAsiaTheme="minorEastAsia"/>
           <w:noProof/>
-          <w:lang w:eastAsia="cs-CZ"/>
-        </w:rPr>
-      </w:pPr>
-      <w:hyperlink w:anchor="_Toc113867791" w:history="1">
+          <w:sz w:val="22"/>
+          <w:szCs w:val="22"/>
+          <w:lang w:val="en-US"/>
+        </w:rPr>
+      </w:pPr>
+      <w:hyperlink w:anchor="_Toc120040754" w:history="1">
         <w:r>
           <w:rPr>
             <w:rStyle w:val="Hyperlink"/>
@@ -1051,7 +1431,9 @@
           <w:rPr>
             <w:rFonts w:eastAsiaTheme="minorEastAsia"/>
             <w:noProof/>
-            <w:lang w:eastAsia="cs-CZ"/>
+            <w:sz w:val="22"/>
+            <w:szCs w:val="22"/>
+            <w:lang w:val="en-US"/>
           </w:rPr>
           <w:tab/>
         </w:r>
@@ -1082,7 +1464,7 @@
             <w:noProof/>
             <w:webHidden/>
           </w:rPr>
-          <w:instrText xml:space="preserve"> PAGEREF _Toc113867791 \h </w:instrText>
+          <w:instrText xml:space="preserve"> PAGEREF _Toc120040754 \h </w:instrText>
         </w:r>
         <w:r>
           <w:rPr>
@@ -1102,7 +1484,7 @@
             <w:noProof/>
             <w:webHidden/>
           </w:rPr>
-          <w:t>5</w:t>
+          <w:t>7</w:t>
         </w:r>
         <w:r>
           <w:rPr>
@@ -1117,16 +1499,18 @@
       <w:pPr>
         <w:pStyle w:val="TOC2"/>
         <w:tabs>
-          <w:tab w:val="left" w:pos="960"/>
+          <w:tab w:val="left" w:pos="880"/>
           <w:tab w:val="right" w:leader="dot" w:pos="9056"/>
         </w:tabs>
         <w:rPr>
           <w:rFonts w:eastAsiaTheme="minorEastAsia"/>
           <w:noProof/>
-          <w:lang w:eastAsia="cs-CZ"/>
-        </w:rPr>
-      </w:pPr>
-      <w:hyperlink w:anchor="_Toc113867792" w:history="1">
+          <w:sz w:val="22"/>
+          <w:szCs w:val="22"/>
+          <w:lang w:val="en-US"/>
+        </w:rPr>
+      </w:pPr>
+      <w:hyperlink w:anchor="_Toc120040755" w:history="1">
         <w:r>
           <w:rPr>
             <w:rStyle w:val="Hyperlink"/>
@@ -1138,7 +1522,9 @@
           <w:rPr>
             <w:rFonts w:eastAsiaTheme="minorEastAsia"/>
             <w:noProof/>
-            <w:lang w:eastAsia="cs-CZ"/>
+            <w:sz w:val="22"/>
+            <w:szCs w:val="22"/>
+            <w:lang w:val="en-US"/>
           </w:rPr>
           <w:tab/>
         </w:r>
@@ -1169,7 +1555,7 @@
             <w:noProof/>
             <w:webHidden/>
           </w:rPr>
-          <w:instrText xml:space="preserve"> PAGEREF _Toc113867792 \h </w:instrText>
+          <w:instrText xml:space="preserve"> PAGEREF _Toc120040755 \h </w:instrText>
         </w:r>
         <w:r>
           <w:rPr>
@@ -1189,7 +1575,7 @@
             <w:noProof/>
             <w:webHidden/>
           </w:rPr>
-          <w:t>5</w:t>
+          <w:t>7</w:t>
         </w:r>
         <w:r>
           <w:rPr>
@@ -1204,16 +1590,18 @@
       <w:pPr>
         <w:pStyle w:val="TOC2"/>
         <w:tabs>
-          <w:tab w:val="left" w:pos="960"/>
+          <w:tab w:val="left" w:pos="880"/>
           <w:tab w:val="right" w:leader="dot" w:pos="9056"/>
         </w:tabs>
         <w:rPr>
           <w:rFonts w:eastAsiaTheme="minorEastAsia"/>
           <w:noProof/>
-          <w:lang w:eastAsia="cs-CZ"/>
-        </w:rPr>
-      </w:pPr>
-      <w:hyperlink w:anchor="_Toc113867793" w:history="1">
+          <w:sz w:val="22"/>
+          <w:szCs w:val="22"/>
+          <w:lang w:val="en-US"/>
+        </w:rPr>
+      </w:pPr>
+      <w:hyperlink w:anchor="_Toc120040756" w:history="1">
         <w:r>
           <w:rPr>
             <w:rStyle w:val="Hyperlink"/>
@@ -1225,7 +1613,9 @@
           <w:rPr>
             <w:rFonts w:eastAsiaTheme="minorEastAsia"/>
             <w:noProof/>
-            <w:lang w:eastAsia="cs-CZ"/>
+            <w:sz w:val="22"/>
+            <w:szCs w:val="22"/>
+            <w:lang w:val="en-US"/>
           </w:rPr>
           <w:tab/>
         </w:r>
@@ -1256,7 +1646,7 @@
             <w:noProof/>
             <w:webHidden/>
           </w:rPr>
-          <w:instrText xml:space="preserve"> PAGEREF _Toc113867793 \h </w:instrText>
+          <w:instrText xml:space="preserve"> PAGEREF _Toc120040756 \h </w:instrText>
         </w:r>
         <w:r>
           <w:rPr>
@@ -1276,7 +1666,7 @@
             <w:noProof/>
             <w:webHidden/>
           </w:rPr>
-          <w:t>5</w:t>
+          <w:t>7</w:t>
         </w:r>
         <w:r>
           <w:rPr>
@@ -1291,16 +1681,18 @@
       <w:pPr>
         <w:pStyle w:val="TOC2"/>
         <w:tabs>
-          <w:tab w:val="left" w:pos="960"/>
+          <w:tab w:val="left" w:pos="880"/>
           <w:tab w:val="right" w:leader="dot" w:pos="9056"/>
         </w:tabs>
         <w:rPr>
           <w:rFonts w:eastAsiaTheme="minorEastAsia"/>
           <w:noProof/>
-          <w:lang w:eastAsia="cs-CZ"/>
-        </w:rPr>
-      </w:pPr>
-      <w:hyperlink w:anchor="_Toc113867794" w:history="1">
+          <w:sz w:val="22"/>
+          <w:szCs w:val="22"/>
+          <w:lang w:val="en-US"/>
+        </w:rPr>
+      </w:pPr>
+      <w:hyperlink w:anchor="_Toc120040757" w:history="1">
         <w:r>
           <w:rPr>
             <w:rStyle w:val="Hyperlink"/>
@@ -1312,7 +1704,9 @@
           <w:rPr>
             <w:rFonts w:eastAsiaTheme="minorEastAsia"/>
             <w:noProof/>
-            <w:lang w:eastAsia="cs-CZ"/>
+            <w:sz w:val="22"/>
+            <w:szCs w:val="22"/>
+            <w:lang w:val="en-US"/>
           </w:rPr>
           <w:tab/>
         </w:r>
@@ -1343,7 +1737,7 @@
             <w:noProof/>
             <w:webHidden/>
           </w:rPr>
-          <w:instrText xml:space="preserve"> PAGEREF _Toc113867794 \h </w:instrText>
+          <w:instrText xml:space="preserve"> PAGEREF _Toc120040757 \h </w:instrText>
         </w:r>
         <w:r>
           <w:rPr>
@@ -1363,7 +1757,7 @@
             <w:noProof/>
             <w:webHidden/>
           </w:rPr>
-          <w:t>6</w:t>
+          <w:t>8</w:t>
         </w:r>
         <w:r>
           <w:rPr>
@@ -1384,10 +1778,12 @@
         <w:rPr>
           <w:rFonts w:eastAsiaTheme="minorEastAsia"/>
           <w:noProof/>
-          <w:lang w:eastAsia="cs-CZ"/>
-        </w:rPr>
-      </w:pPr>
-      <w:hyperlink w:anchor="_Toc113867795" w:history="1">
+          <w:sz w:val="22"/>
+          <w:szCs w:val="22"/>
+          <w:lang w:val="en-US"/>
+        </w:rPr>
+      </w:pPr>
+      <w:hyperlink w:anchor="_Toc120040758" w:history="1">
         <w:r>
           <w:rPr>
             <w:rStyle w:val="Hyperlink"/>
@@ -1399,7 +1795,9 @@
           <w:rPr>
             <w:rFonts w:eastAsiaTheme="minorEastAsia"/>
             <w:noProof/>
-            <w:lang w:eastAsia="cs-CZ"/>
+            <w:sz w:val="22"/>
+            <w:szCs w:val="22"/>
+            <w:lang w:val="en-US"/>
           </w:rPr>
           <w:tab/>
         </w:r>
@@ -1430,7 +1828,7 @@
             <w:noProof/>
             <w:webHidden/>
           </w:rPr>
-          <w:instrText xml:space="preserve"> PAGEREF _Toc113867795 \h </w:instrText>
+          <w:instrText xml:space="preserve"> PAGEREF _Toc120040758 \h </w:instrText>
         </w:r>
         <w:r>
           <w:rPr>
@@ -1450,7 +1848,7 @@
             <w:noProof/>
             <w:webHidden/>
           </w:rPr>
-          <w:t>7</w:t>
+          <w:t>9</w:t>
         </w:r>
         <w:r>
           <w:rPr>
@@ -1465,16 +1863,18 @@
       <w:pPr>
         <w:pStyle w:val="TOC2"/>
         <w:tabs>
-          <w:tab w:val="left" w:pos="960"/>
+          <w:tab w:val="left" w:pos="880"/>
           <w:tab w:val="right" w:leader="dot" w:pos="9056"/>
         </w:tabs>
         <w:rPr>
           <w:rFonts w:eastAsiaTheme="minorEastAsia"/>
           <w:noProof/>
-          <w:lang w:eastAsia="cs-CZ"/>
-        </w:rPr>
-      </w:pPr>
-      <w:hyperlink w:anchor="_Toc113867796" w:history="1">
+          <w:sz w:val="22"/>
+          <w:szCs w:val="22"/>
+          <w:lang w:val="en-US"/>
+        </w:rPr>
+      </w:pPr>
+      <w:hyperlink w:anchor="_Toc120040759" w:history="1">
         <w:r>
           <w:rPr>
             <w:rStyle w:val="Hyperlink"/>
@@ -1486,7 +1886,9 @@
           <w:rPr>
             <w:rFonts w:eastAsiaTheme="minorEastAsia"/>
             <w:noProof/>
-            <w:lang w:eastAsia="cs-CZ"/>
+            <w:sz w:val="22"/>
+            <w:szCs w:val="22"/>
+            <w:lang w:val="en-US"/>
           </w:rPr>
           <w:tab/>
         </w:r>
@@ -1517,7 +1919,7 @@
             <w:noProof/>
             <w:webHidden/>
           </w:rPr>
-          <w:instrText xml:space="preserve"> PAGEREF _Toc113867796 \h </w:instrText>
+          <w:instrText xml:space="preserve"> PAGEREF _Toc120040759 \h </w:instrText>
         </w:r>
         <w:r>
           <w:rPr>
@@ -1537,7 +1939,7 @@
             <w:noProof/>
             <w:webHidden/>
           </w:rPr>
-          <w:t>7</w:t>
+          <w:t>9</w:t>
         </w:r>
         <w:r>
           <w:rPr>
@@ -1552,16 +1954,18 @@
       <w:pPr>
         <w:pStyle w:val="TOC2"/>
         <w:tabs>
-          <w:tab w:val="left" w:pos="960"/>
+          <w:tab w:val="left" w:pos="880"/>
           <w:tab w:val="right" w:leader="dot" w:pos="9056"/>
         </w:tabs>
         <w:rPr>
           <w:rFonts w:eastAsiaTheme="minorEastAsia"/>
           <w:noProof/>
-          <w:lang w:eastAsia="cs-CZ"/>
-        </w:rPr>
-      </w:pPr>
-      <w:hyperlink w:anchor="_Toc113867797" w:history="1">
+          <w:sz w:val="22"/>
+          <w:szCs w:val="22"/>
+          <w:lang w:val="en-US"/>
+        </w:rPr>
+      </w:pPr>
+      <w:hyperlink w:anchor="_Toc120040760" w:history="1">
         <w:r>
           <w:rPr>
             <w:rStyle w:val="Hyperlink"/>
@@ -1573,7 +1977,9 @@
           <w:rPr>
             <w:rFonts w:eastAsiaTheme="minorEastAsia"/>
             <w:noProof/>
-            <w:lang w:eastAsia="cs-CZ"/>
+            <w:sz w:val="22"/>
+            <w:szCs w:val="22"/>
+            <w:lang w:val="en-US"/>
           </w:rPr>
           <w:tab/>
         </w:r>
@@ -1604,7 +2010,7 @@
             <w:noProof/>
             <w:webHidden/>
           </w:rPr>
-          <w:instrText xml:space="preserve"> PAGEREF _Toc113867797 \h </w:instrText>
+          <w:instrText xml:space="preserve"> PAGEREF _Toc120040760 \h </w:instrText>
         </w:r>
         <w:r>
           <w:rPr>
@@ -1624,7 +2030,7 @@
             <w:noProof/>
             <w:webHidden/>
           </w:rPr>
-          <w:t>7</w:t>
+          <w:t>9</w:t>
         </w:r>
         <w:r>
           <w:rPr>
@@ -1639,16 +2045,18 @@
       <w:pPr>
         <w:pStyle w:val="TOC2"/>
         <w:tabs>
-          <w:tab w:val="left" w:pos="960"/>
+          <w:tab w:val="left" w:pos="880"/>
           <w:tab w:val="right" w:leader="dot" w:pos="9056"/>
         </w:tabs>
         <w:rPr>
           <w:rFonts w:eastAsiaTheme="minorEastAsia"/>
           <w:noProof/>
-          <w:lang w:eastAsia="cs-CZ"/>
-        </w:rPr>
-      </w:pPr>
-      <w:hyperlink w:anchor="_Toc113867798" w:history="1">
+          <w:sz w:val="22"/>
+          <w:szCs w:val="22"/>
+          <w:lang w:val="en-US"/>
+        </w:rPr>
+      </w:pPr>
+      <w:hyperlink w:anchor="_Toc120040761" w:history="1">
         <w:r>
           <w:rPr>
             <w:rStyle w:val="Hyperlink"/>
@@ -1660,7 +2068,9 @@
           <w:rPr>
             <w:rFonts w:eastAsiaTheme="minorEastAsia"/>
             <w:noProof/>
-            <w:lang w:eastAsia="cs-CZ"/>
+            <w:sz w:val="22"/>
+            <w:szCs w:val="22"/>
+            <w:lang w:val="en-US"/>
           </w:rPr>
           <w:tab/>
         </w:r>
@@ -1691,7 +2101,7 @@
             <w:noProof/>
             <w:webHidden/>
           </w:rPr>
-          <w:instrText xml:space="preserve"> PAGEREF _Toc113867798 \h </w:instrText>
+          <w:instrText xml:space="preserve"> PAGEREF _Toc120040761 \h </w:instrText>
         </w:r>
         <w:r>
           <w:rPr>
@@ -1711,7 +2121,7 @@
             <w:noProof/>
             <w:webHidden/>
           </w:rPr>
-          <w:t>7</w:t>
+          <w:t>10</w:t>
         </w:r>
         <w:r>
           <w:rPr>
@@ -1732,10 +2142,12 @@
         <w:rPr>
           <w:rFonts w:eastAsiaTheme="minorEastAsia"/>
           <w:noProof/>
-          <w:lang w:eastAsia="cs-CZ"/>
-        </w:rPr>
-      </w:pPr>
-      <w:hyperlink w:anchor="_Toc113867799" w:history="1">
+          <w:sz w:val="22"/>
+          <w:szCs w:val="22"/>
+          <w:lang w:val="en-US"/>
+        </w:rPr>
+      </w:pPr>
+      <w:hyperlink w:anchor="_Toc120040762" w:history="1">
         <w:r>
           <w:rPr>
             <w:rStyle w:val="Hyperlink"/>
@@ -1747,7 +2159,9 @@
           <w:rPr>
             <w:rFonts w:eastAsiaTheme="minorEastAsia"/>
             <w:noProof/>
-            <w:lang w:eastAsia="cs-CZ"/>
+            <w:sz w:val="22"/>
+            <w:szCs w:val="22"/>
+            <w:lang w:val="en-US"/>
           </w:rPr>
           <w:tab/>
         </w:r>
@@ -1778,7 +2192,7 @@
             <w:noProof/>
             <w:webHidden/>
           </w:rPr>
-          <w:instrText xml:space="preserve"> PAGEREF _Toc113867799 \h </w:instrText>
+          <w:instrText xml:space="preserve"> PAGEREF _Toc120040762 \h </w:instrText>
         </w:r>
         <w:r>
           <w:rPr>
@@ -1798,7 +2212,7 @@
             <w:noProof/>
             <w:webHidden/>
           </w:rPr>
-          <w:t>8</w:t>
+          <w:t>11</w:t>
         </w:r>
         <w:r>
           <w:rPr>
@@ -1813,16 +2227,18 @@
       <w:pPr>
         <w:pStyle w:val="TOC2"/>
         <w:tabs>
-          <w:tab w:val="left" w:pos="960"/>
+          <w:tab w:val="left" w:pos="880"/>
           <w:tab w:val="right" w:leader="dot" w:pos="9056"/>
         </w:tabs>
         <w:rPr>
           <w:rFonts w:eastAsiaTheme="minorEastAsia"/>
           <w:noProof/>
-          <w:lang w:eastAsia="cs-CZ"/>
-        </w:rPr>
-      </w:pPr>
-      <w:hyperlink w:anchor="_Toc113867800" w:history="1">
+          <w:sz w:val="22"/>
+          <w:szCs w:val="22"/>
+          <w:lang w:val="en-US"/>
+        </w:rPr>
+      </w:pPr>
+      <w:hyperlink w:anchor="_Toc120040763" w:history="1">
         <w:r>
           <w:rPr>
             <w:rStyle w:val="Hyperlink"/>
@@ -1834,7 +2250,9 @@
           <w:rPr>
             <w:rFonts w:eastAsiaTheme="minorEastAsia"/>
             <w:noProof/>
-            <w:lang w:eastAsia="cs-CZ"/>
+            <w:sz w:val="22"/>
+            <w:szCs w:val="22"/>
+            <w:lang w:val="en-US"/>
           </w:rPr>
           <w:tab/>
         </w:r>
@@ -1865,7 +2283,7 @@
             <w:noProof/>
             <w:webHidden/>
           </w:rPr>
-          <w:instrText xml:space="preserve"> PAGEREF _Toc113867800 \h </w:instrText>
+          <w:instrText xml:space="preserve"> PAGEREF _Toc120040763 \h </w:instrText>
         </w:r>
         <w:r>
           <w:rPr>
@@ -1885,7 +2303,7 @@
             <w:noProof/>
             <w:webHidden/>
           </w:rPr>
-          <w:t>8</w:t>
+          <w:t>11</w:t>
         </w:r>
         <w:r>
           <w:rPr>
@@ -1900,16 +2318,18 @@
       <w:pPr>
         <w:pStyle w:val="TOC2"/>
         <w:tabs>
-          <w:tab w:val="left" w:pos="960"/>
+          <w:tab w:val="left" w:pos="880"/>
           <w:tab w:val="right" w:leader="dot" w:pos="9056"/>
         </w:tabs>
         <w:rPr>
           <w:rFonts w:eastAsiaTheme="minorEastAsia"/>
           <w:noProof/>
-          <w:lang w:eastAsia="cs-CZ"/>
-        </w:rPr>
-      </w:pPr>
-      <w:hyperlink w:anchor="_Toc113867801" w:history="1">
+          <w:sz w:val="22"/>
+          <w:szCs w:val="22"/>
+          <w:lang w:val="en-US"/>
+        </w:rPr>
+      </w:pPr>
+      <w:hyperlink w:anchor="_Toc120040764" w:history="1">
         <w:r>
           <w:rPr>
             <w:rStyle w:val="Hyperlink"/>
@@ -1921,7 +2341,9 @@
           <w:rPr>
             <w:rFonts w:eastAsiaTheme="minorEastAsia"/>
             <w:noProof/>
-            <w:lang w:eastAsia="cs-CZ"/>
+            <w:sz w:val="22"/>
+            <w:szCs w:val="22"/>
+            <w:lang w:val="en-US"/>
           </w:rPr>
           <w:tab/>
         </w:r>
@@ -1952,7 +2374,7 @@
             <w:noProof/>
             <w:webHidden/>
           </w:rPr>
-          <w:instrText xml:space="preserve"> PAGEREF _Toc113867801 \h </w:instrText>
+          <w:instrText xml:space="preserve"> PAGEREF _Toc120040764 \h </w:instrText>
         </w:r>
         <w:r>
           <w:rPr>
@@ -1972,7 +2394,7 @@
             <w:noProof/>
             <w:webHidden/>
           </w:rPr>
-          <w:t>8</w:t>
+          <w:t>11</w:t>
         </w:r>
         <w:r>
           <w:rPr>
@@ -1991,8 +2413,10 @@
     <w:p>
       <w:pPr>
         <w:pStyle w:val="Heading1"/>
-      </w:pPr>
-      <w:bookmarkStart w:id="0" w:name="_Toc113867785"/>
+        <w:spacing w:line="276" w:lineRule="auto"/>
+      </w:pPr>
+      <w:bookmarkStart w:id="0" w:name="_Toc120037643"/>
+      <w:bookmarkStart w:id="1" w:name="_Toc120040744"/>
       <w:r>
         <w:rPr>
           <w:lang w:val="en"/>
@@ -2001,20 +2425,28 @@
         <w:t>Introduction</w:t>
       </w:r>
       <w:bookmarkEnd w:id="0"/>
-    </w:p>
-    <w:p/>
+      <w:bookmarkEnd w:id="1"/>
+    </w:p>
+    <w:p>
+      <w:pPr>
+        <w:spacing w:line="276" w:lineRule="auto"/>
+      </w:pPr>
+    </w:p>
     <w:p>
       <w:pPr>
         <w:pStyle w:val="Heading2"/>
-      </w:pPr>
-      <w:bookmarkStart w:id="1" w:name="_Toc113867786"/>
+        <w:spacing w:line="276" w:lineRule="auto"/>
+      </w:pPr>
+      <w:bookmarkStart w:id="2" w:name="_Toc120037644"/>
+      <w:bookmarkStart w:id="3" w:name="_Toc120040745"/>
       <w:r>
         <w:rPr>
           <w:lang w:val="en"/>
         </w:rPr>
         <w:t>Overview of the proposed systems</w:t>
       </w:r>
-      <w:bookmarkEnd w:id="1"/>
+      <w:bookmarkEnd w:id="2"/>
+      <w:bookmarkEnd w:id="3"/>
     </w:p>
     <w:p>
       <w:pPr>
@@ -2023,24 +2455,13 @@
           <w:ilvl w:val="0"/>
           <w:numId w:val="1"/>
         </w:numPr>
-      </w:pPr>
-      <w:r>
-        <w:rPr>
-          <w:lang w:val="en"/>
-        </w:rPr>
-        <w:t xml:space="preserve">Describe the purpose of the system, what the system will do, </w:t>
-      </w:r>
-      <w:r>
-        <w:rPr>
-          <w:lang w:val="en"/>
-        </w:rPr>
-        <w:t xml:space="preserve">and </w:t>
-      </w:r>
-      <w:r>
-        <w:rPr>
-          <w:lang w:val="en"/>
-        </w:rPr>
-        <w:t xml:space="preserve">what it will not do. </w:t>
+        <w:spacing w:line="276" w:lineRule="auto"/>
+      </w:pPr>
+      <w:r>
+        <w:rPr>
+          <w:lang w:val="en"/>
+        </w:rPr>
+        <w:t xml:space="preserve">The system will be used as an online shop, the system should not be aimed to one specific category, the system can contain one or more category such as (Electronics, clothes, headsets and more)  </w:t>
       </w:r>
     </w:p>
     <w:p>
@@ -2050,12 +2471,49 @@
           <w:ilvl w:val="0"/>
           <w:numId w:val="1"/>
         </w:numPr>
-      </w:pPr>
-      <w:r>
-        <w:rPr>
-          <w:lang w:val="en"/>
-        </w:rPr>
-        <w:t>Describe the benefits and meaning of the solution.</w:t>
+        <w:spacing w:line="276" w:lineRule="auto"/>
+      </w:pPr>
+      <w:r>
+        <w:rPr>
+          <w:lang w:val="en"/>
+        </w:rPr>
+        <w:t>The system can make huge benefits for people that want to start their own business or company, they can use the system as their online E-shop to show their available products, the system should be adaptable to any product categories, the system also can be used in all different fields (Pharmacy, Food and supplements, Electronics, …</w:t>
+      </w:r>
+      <w:proofErr w:type="spellStart"/>
+      <w:r>
+        <w:rPr>
+          <w:lang w:val="en"/>
+        </w:rPr>
+        <w:t>etc</w:t>
+      </w:r>
+      <w:proofErr w:type="spellEnd"/>
+      <w:r>
+        <w:rPr>
+          <w:lang w:val="en"/>
+        </w:rPr>
+        <w:t>)</w:t>
+      </w:r>
+    </w:p>
+    <w:p>
+      <w:pPr>
+        <w:pStyle w:val="Heading3"/>
+        <w:spacing w:line="276" w:lineRule="auto"/>
+      </w:pPr>
+      <w:bookmarkStart w:id="4" w:name="_Toc120037645"/>
+      <w:bookmarkStart w:id="5" w:name="_Toc120040746"/>
+      <w:r>
+        <w:t>System architecture and design</w:t>
+      </w:r>
+      <w:bookmarkEnd w:id="4"/>
+      <w:bookmarkEnd w:id="5"/>
+    </w:p>
+    <w:p>
+      <w:pPr>
+        <w:spacing w:line="276" w:lineRule="auto"/>
+        <w:ind w:left="720"/>
+      </w:pPr>
+      <w:r>
+        <w:t xml:space="preserve">The system should use the Server-side architecture where the whole system is divided into </w:t>
       </w:r>
     </w:p>
     <w:p>
@@ -2063,44 +2521,25 @@
         <w:pStyle w:val="ListParagraph"/>
         <w:numPr>
           <w:ilvl w:val="0"/>
-          <w:numId w:val="1"/>
+          <w:numId w:val="18"/>
         </w:numPr>
-      </w:pPr>
-      <w:r>
-        <w:rPr>
-          <w:lang w:val="en"/>
-        </w:rPr>
-        <w:t xml:space="preserve">It is possible to add a context diagram </w:t>
-      </w:r>
-      <w:r>
-        <w:rPr>
-          <w:lang w:val="en"/>
-        </w:rPr>
-        <w:t>incorporating</w:t>
-      </w:r>
-      <w:r>
-        <w:rPr>
-          <w:lang w:val="en"/>
-        </w:rPr>
-        <w:t xml:space="preserve"> the system (in any form). What </w:t>
-      </w:r>
-      <w:r>
-        <w:rPr>
-          <w:lang w:val="en"/>
-        </w:rPr>
-        <w:t>are</w:t>
-      </w:r>
-      <w:r>
-        <w:rPr>
-          <w:lang w:val="en"/>
-        </w:rPr>
-        <w:t xml:space="preserve"> the surroundings of the system</w:t>
-      </w:r>
-      <w:r>
-        <w:rPr>
-          <w:lang w:val="en"/>
-        </w:rPr>
-        <w:t>?</w:t>
+        <w:spacing w:line="276" w:lineRule="auto"/>
+      </w:pPr>
+      <w:r>
+        <w:t xml:space="preserve">Client side </w:t>
+      </w:r>
+    </w:p>
+    <w:p>
+      <w:pPr>
+        <w:pStyle w:val="ListParagraph"/>
+        <w:numPr>
+          <w:ilvl w:val="1"/>
+          <w:numId w:val="18"/>
+        </w:numPr>
+        <w:spacing w:line="276" w:lineRule="auto"/>
+      </w:pPr>
+      <w:r>
+        <w:t>Client side can be any front-end framwork or vanila javascript with HTML, CSS</w:t>
       </w:r>
     </w:p>
     <w:p>
@@ -2108,29 +2547,597 @@
         <w:pStyle w:val="ListParagraph"/>
         <w:numPr>
           <w:ilvl w:val="0"/>
-          <w:numId w:val="1"/>
+          <w:numId w:val="18"/>
         </w:numPr>
-      </w:pPr>
-      <w:r>
-        <w:rPr>
-          <w:lang w:val="en"/>
-        </w:rPr>
-        <w:t>The aim is to define the scope of the system.</w:t>
+        <w:spacing w:line="276" w:lineRule="auto"/>
+      </w:pPr>
+      <w:r>
+        <w:t xml:space="preserve">Server side </w:t>
+      </w:r>
+    </w:p>
+    <w:p>
+      <w:pPr>
+        <w:pStyle w:val="ListParagraph"/>
+        <w:numPr>
+          <w:ilvl w:val="1"/>
+          <w:numId w:val="18"/>
+        </w:numPr>
+        <w:spacing w:line="276" w:lineRule="auto"/>
+      </w:pPr>
+      <w:r>
+        <w:t xml:space="preserve">While in the server side we will be using the </w:t>
+      </w:r>
+      <w:r>
+        <w:rPr>
+          <w:b/>
+          <w:bCs/>
+        </w:rPr>
+        <w:t>clean architecture design</w:t>
+      </w:r>
+      <w:r>
+        <w:t>, where we have several layers (Presentation layer, Domain layer, Application layer, Infrastructure layer)</w:t>
+      </w:r>
+    </w:p>
+    <w:p>
+      <w:pPr>
+        <w:pStyle w:val="ListParagraph"/>
+        <w:numPr>
+          <w:ilvl w:val="1"/>
+          <w:numId w:val="18"/>
+        </w:numPr>
+        <w:spacing w:line="276" w:lineRule="auto"/>
+      </w:pPr>
+      <w:r>
+        <w:t xml:space="preserve">The main beneift of the clean architecture desing is that the system later can adapt to any client application, in other word </w:t>
+      </w:r>
+      <w:r>
+        <w:t>By employing Clean Architecture, you can design applications with very low connection and independent of technical implementation details, such as databases and frameworks. That way, the application becomes easy to maintain and flexible to change.</w:t>
+      </w:r>
+    </w:p>
+    <w:p>
+      <w:pPr>
+        <w:pStyle w:val="ListParagraph"/>
+        <w:numPr>
+          <w:ilvl w:val="1"/>
+          <w:numId w:val="18"/>
+        </w:numPr>
+        <w:spacing w:line="276" w:lineRule="auto"/>
+      </w:pPr>
+      <w:r>
+        <w:t xml:space="preserve">The clean architecutre design flow works as nested refrences where the outside can access the inside (meaning we can only go forward, but not backward), for example the domain layer can not access the outside layer, while the outside layers can access the inner layers </w:t>
+      </w:r>
+      <w:r>
+        <w:tab/>
+      </w:r>
+    </w:p>
+    <w:p>
+      <w:pPr>
+        <w:pStyle w:val="ListParagraph"/>
+        <w:numPr>
+          <w:ilvl w:val="0"/>
+          <w:numId w:val="18"/>
+        </w:numPr>
+        <w:spacing w:line="276" w:lineRule="auto"/>
+      </w:pPr>
+      <w:r>
+        <w:t xml:space="preserve">Database side: </w:t>
+      </w:r>
+    </w:p>
+    <w:p>
+      <w:pPr>
+        <w:pStyle w:val="ListParagraph"/>
+        <w:numPr>
+          <w:ilvl w:val="1"/>
+          <w:numId w:val="18"/>
+        </w:numPr>
+        <w:spacing w:line="276" w:lineRule="auto"/>
+      </w:pPr>
+      <w:r>
+        <w:t>The system should be adaptable to any database type, since our system in the server side we will use object relational mapper as a layer between the server side and database side</w:t>
+      </w:r>
+    </w:p>
+    <w:p>
+      <w:pPr>
+        <w:spacing w:line="276" w:lineRule="auto"/>
+      </w:pPr>
+    </w:p>
+    <w:p>
+      <w:pPr>
+        <w:spacing w:line="276" w:lineRule="auto"/>
+      </w:pPr>
+    </w:p>
+    <w:p>
+      <w:pPr>
+        <w:spacing w:line="276" w:lineRule="auto"/>
+      </w:pPr>
+    </w:p>
+    <w:p>
+      <w:pPr>
+        <w:spacing w:line="276" w:lineRule="auto"/>
+      </w:pPr>
+    </w:p>
+    <w:p>
+      <w:pPr>
+        <w:pStyle w:val="Heading3"/>
+      </w:pPr>
+      <w:bookmarkStart w:id="6" w:name="_Toc120040747"/>
+      <w:r>
+        <w:lastRenderedPageBreak/>
+        <w:t>Clean architecutre pros</w:t>
+      </w:r>
+      <w:bookmarkEnd w:id="6"/>
+    </w:p>
+    <w:p>
+      <w:pPr>
+        <w:ind w:left="708"/>
+      </w:pPr>
+      <w:r>
+        <w:t>Clean architecture has a number of principles that can be summarized here:</w:t>
+      </w:r>
+    </w:p>
+    <w:p>
+      <w:pPr>
+        <w:pStyle w:val="ListParagraph"/>
+        <w:numPr>
+          <w:ilvl w:val="0"/>
+          <w:numId w:val="18"/>
+        </w:numPr>
+      </w:pPr>
+      <w:r>
+        <w:t>Independent of Frameworks</w:t>
+      </w:r>
+    </w:p>
+    <w:p>
+      <w:pPr>
+        <w:pStyle w:val="ListParagraph"/>
+        <w:numPr>
+          <w:ilvl w:val="0"/>
+          <w:numId w:val="18"/>
+        </w:numPr>
+      </w:pPr>
+      <w:r>
+        <w:t>Testable</w:t>
+      </w:r>
+    </w:p>
+    <w:p>
+      <w:pPr>
+        <w:pStyle w:val="ListParagraph"/>
+        <w:numPr>
+          <w:ilvl w:val="0"/>
+          <w:numId w:val="18"/>
+        </w:numPr>
+      </w:pPr>
+      <w:r>
+        <w:t>Independent of UI</w:t>
+      </w:r>
+    </w:p>
+    <w:p>
+      <w:pPr>
+        <w:pStyle w:val="ListParagraph"/>
+        <w:numPr>
+          <w:ilvl w:val="0"/>
+          <w:numId w:val="18"/>
+        </w:numPr>
+      </w:pPr>
+      <w:r>
+        <w:t>Independent of Database</w:t>
+      </w:r>
+    </w:p>
+    <w:p>
+      <w:pPr>
+        <w:pStyle w:val="ListParagraph"/>
+        <w:numPr>
+          <w:ilvl w:val="0"/>
+          <w:numId w:val="18"/>
+        </w:numPr>
+      </w:pPr>
+      <w:r>
+        <w:t>Independent of any external agency</w:t>
+      </w:r>
+    </w:p>
+    <w:p>
+      <w:pPr>
+        <w:pStyle w:val="ListParagraph"/>
+        <w:numPr>
+          <w:ilvl w:val="0"/>
+          <w:numId w:val="18"/>
+        </w:numPr>
+      </w:pPr>
+      <w:r>
+        <w:t xml:space="preserve">Greate for long live projects </w:t>
+      </w:r>
+    </w:p>
+    <w:p>
+      <w:pPr>
+        <w:pStyle w:val="ListParagraph"/>
+        <w:numPr>
+          <w:ilvl w:val="0"/>
+          <w:numId w:val="18"/>
+        </w:numPr>
+      </w:pPr>
+      <w:r>
+        <w:t>Parllel teams</w:t>
+      </w:r>
+    </w:p>
+    <w:p>
+      <w:pPr>
+        <w:pStyle w:val="ListParagraph"/>
+        <w:numPr>
+          <w:ilvl w:val="0"/>
+          <w:numId w:val="18"/>
+        </w:numPr>
+      </w:pPr>
+      <w:r>
+        <w:t>Greate for big teams</w:t>
+      </w:r>
+    </w:p>
+    <w:p>
+      <w:pPr>
+        <w:pStyle w:val="ListParagraph"/>
+        <w:numPr>
+          <w:ilvl w:val="0"/>
+          <w:numId w:val="18"/>
+        </w:numPr>
+      </w:pPr>
+      <w:r>
+        <w:t>Scalability</w:t>
+      </w:r>
+    </w:p>
+    <w:p>
+      <w:pPr>
+        <w:pStyle w:val="ListParagraph"/>
+        <w:numPr>
+          <w:ilvl w:val="0"/>
+          <w:numId w:val="18"/>
+        </w:numPr>
+      </w:pPr>
+      <w:r>
+        <w:t>Maintainability</w:t>
+      </w:r>
+    </w:p>
+    <w:p>
+      <w:pPr>
+        <w:pStyle w:val="Heading3"/>
+      </w:pPr>
+      <w:bookmarkStart w:id="7" w:name="_Toc120040748"/>
+      <w:r>
+        <w:t>Clean archirecutre cons</w:t>
+      </w:r>
+      <w:bookmarkEnd w:id="7"/>
+      <w:r>
+        <w:t xml:space="preserve"> </w:t>
+      </w:r>
+    </w:p>
+    <w:p>
+      <w:pPr>
+        <w:ind w:left="708"/>
+      </w:pPr>
+      <w:r>
+        <w:t>Clean architecutre also has some down sides but they are too little compared to the pros of this architecture:</w:t>
+      </w:r>
+    </w:p>
+    <w:p>
+      <w:pPr>
+        <w:pStyle w:val="ListParagraph"/>
+        <w:numPr>
+          <w:ilvl w:val="0"/>
+          <w:numId w:val="18"/>
+        </w:numPr>
+      </w:pPr>
+      <w:r>
+        <w:t>Boilerplate code</w:t>
+      </w:r>
+    </w:p>
+    <w:p>
+      <w:pPr>
+        <w:pStyle w:val="ListParagraph"/>
+        <w:numPr>
+          <w:ilvl w:val="1"/>
+          <w:numId w:val="18"/>
+        </w:numPr>
+      </w:pPr>
+      <w:r>
+        <w:t>sections of code that are repeated in multiple places with little to no variation.</w:t>
+      </w:r>
+    </w:p>
+    <w:p>
+      <w:pPr>
+        <w:pStyle w:val="ListParagraph"/>
+        <w:numPr>
+          <w:ilvl w:val="0"/>
+          <w:numId w:val="18"/>
+        </w:numPr>
+      </w:pPr>
+      <w:r>
+        <w:t>Mutiple ways to implement</w:t>
       </w:r>
     </w:p>
     <w:p/>
+    <w:p/>
+    <w:p>
+      <w:pPr>
+        <w:spacing w:line="276" w:lineRule="auto"/>
+        <w:jc w:val="center"/>
+      </w:pPr>
+      <w:r>
+        <w:rPr>
+          <w:noProof/>
+        </w:rPr>
+        <w:drawing>
+          <wp:inline distT="0" distB="0" distL="0" distR="0" wp14:anchorId="4A057797" wp14:editId="4EC9C8E0">
+            <wp:extent cx="6329817" cy="2743200"/>
+            <wp:effectExtent l="0" t="0" r="0" b="0"/>
+            <wp:docPr id="4" name="Picture 4" descr="Diagram&#10;&#10;Description automatically generated"/>
+            <wp:cNvGraphicFramePr>
+              <a:graphicFrameLocks xmlns:a="http://schemas.openxmlformats.org/drawingml/2006/main" noChangeAspect="1"/>
+            </wp:cNvGraphicFramePr>
+            <a:graphic xmlns:a="http://schemas.openxmlformats.org/drawingml/2006/main">
+              <a:graphicData uri="http://schemas.openxmlformats.org/drawingml/2006/picture">
+                <pic:pic xmlns:pic="http://schemas.openxmlformats.org/drawingml/2006/picture">
+                  <pic:nvPicPr>
+                    <pic:cNvPr id="1" name="Picture 1" descr="Diagram&#10;&#10;Description automatically generated"/>
+                    <pic:cNvPicPr/>
+                  </pic:nvPicPr>
+                  <pic:blipFill>
+                    <a:blip r:embed="rId10">
+                      <a:extLst>
+                        <a:ext uri="{28A0092B-C50C-407E-A947-70E740481C1C}">
+                          <a14:useLocalDpi xmlns:a14="http://schemas.microsoft.com/office/drawing/2010/main" val="0"/>
+                        </a:ext>
+                      </a:extLst>
+                    </a:blip>
+                    <a:stretch>
+                      <a:fillRect/>
+                    </a:stretch>
+                  </pic:blipFill>
+                  <pic:spPr>
+                    <a:xfrm>
+                      <a:off x="0" y="0"/>
+                      <a:ext cx="6335210" cy="2745537"/>
+                    </a:xfrm>
+                    <a:prstGeom prst="rect">
+                      <a:avLst/>
+                    </a:prstGeom>
+                  </pic:spPr>
+                </pic:pic>
+              </a:graphicData>
+            </a:graphic>
+          </wp:inline>
+        </w:drawing>
+      </w:r>
+    </w:p>
+    <w:p>
+      <w:pPr>
+        <w:spacing w:line="276" w:lineRule="auto"/>
+        <w:ind w:left="360"/>
+      </w:pPr>
+    </w:p>
     <w:p>
       <w:pPr>
         <w:pStyle w:val="Heading2"/>
-      </w:pPr>
-      <w:bookmarkStart w:id="2" w:name="_Toc113867787"/>
+        <w:spacing w:line="276" w:lineRule="auto"/>
+      </w:pPr>
+      <w:bookmarkStart w:id="8" w:name="_Toc120037646"/>
+      <w:bookmarkStart w:id="9" w:name="_Toc120040749"/>
       <w:r>
         <w:rPr>
           <w:lang w:val="en"/>
         </w:rPr>
         <w:t>System limitations</w:t>
       </w:r>
-      <w:bookmarkEnd w:id="2"/>
+      <w:bookmarkEnd w:id="8"/>
+      <w:bookmarkEnd w:id="9"/>
+    </w:p>
+    <w:p>
+      <w:pPr>
+        <w:pStyle w:val="Heading3"/>
+      </w:pPr>
+      <w:bookmarkStart w:id="10" w:name="_Toc120037647"/>
+      <w:bookmarkStart w:id="11" w:name="_Toc120040750"/>
+      <w:r>
+        <w:t>Genral problem architecutre</w:t>
+      </w:r>
+      <w:bookmarkEnd w:id="10"/>
+      <w:bookmarkEnd w:id="11"/>
+      <w:r>
+        <w:t xml:space="preserve"> </w:t>
+      </w:r>
+    </w:p>
+    <w:p>
+      <w:pPr>
+        <w:ind w:left="720"/>
+      </w:pPr>
+      <w:r>
+        <w:t xml:space="preserve">The only main problem in this general architecutre is the when the application grows the folder architecutre and folder nesting grows hugly and navigation between the folders of the system will become harder, otherwise this architecture with the use of MeditoR and CQRS the application and adopt to many changes with no problem. </w:t>
+      </w:r>
+    </w:p>
+    <w:p>
+      <w:pPr>
+        <w:ind w:left="720"/>
+      </w:pPr>
+    </w:p>
+    <w:p>
+      <w:pPr>
+        <w:spacing w:line="276" w:lineRule="auto"/>
+      </w:pPr>
+    </w:p>
+    <w:p>
+      <w:pPr>
+        <w:pStyle w:val="Heading1"/>
+        <w:spacing w:line="276" w:lineRule="auto"/>
+      </w:pPr>
+      <w:bookmarkStart w:id="12" w:name="_Toc120037648"/>
+      <w:bookmarkStart w:id="13" w:name="_Toc120040751"/>
+      <w:r>
+        <w:rPr>
+          <w:lang w:val="en"/>
+        </w:rPr>
+        <w:lastRenderedPageBreak/>
+        <w:t>Functional analysis</w:t>
+      </w:r>
+      <w:bookmarkEnd w:id="12"/>
+      <w:bookmarkEnd w:id="13"/>
+    </w:p>
+    <w:p>
+      <w:pPr>
+        <w:spacing w:line="276" w:lineRule="auto"/>
+      </w:pPr>
+    </w:p>
+    <w:p>
+      <w:pPr>
+        <w:pStyle w:val="Heading2"/>
+        <w:spacing w:line="276" w:lineRule="auto"/>
+      </w:pPr>
+      <w:bookmarkStart w:id="14" w:name="_Toc120037649"/>
+      <w:bookmarkStart w:id="15" w:name="_Toc120040752"/>
+      <w:r>
+        <w:rPr>
+          <w:lang w:val="en"/>
+        </w:rPr>
+        <w:t>Functional requirements</w:t>
+      </w:r>
+      <w:bookmarkEnd w:id="14"/>
+      <w:bookmarkEnd w:id="15"/>
+    </w:p>
+    <w:p>
+      <w:pPr>
+        <w:pStyle w:val="ListParagraph"/>
+        <w:spacing w:line="276" w:lineRule="auto"/>
+      </w:pPr>
+      <w:r>
+        <w:rPr>
+          <w:noProof/>
+        </w:rPr>
+        <w:drawing>
+          <wp:inline distT="0" distB="0" distL="0" distR="0" wp14:anchorId="2E2C1E3B" wp14:editId="6D9083A4">
+            <wp:extent cx="5187950" cy="4815992"/>
+            <wp:effectExtent l="0" t="0" r="0" b="3810"/>
+            <wp:docPr id="2" name="Picture 2" descr="A picture containing diagram&#10;&#10;Description automatically generated"/>
+            <wp:cNvGraphicFramePr>
+              <a:graphicFrameLocks xmlns:a="http://schemas.openxmlformats.org/drawingml/2006/main" noChangeAspect="1"/>
+            </wp:cNvGraphicFramePr>
+            <a:graphic xmlns:a="http://schemas.openxmlformats.org/drawingml/2006/main">
+              <a:graphicData uri="http://schemas.openxmlformats.org/drawingml/2006/picture">
+                <pic:pic xmlns:pic="http://schemas.openxmlformats.org/drawingml/2006/picture">
+                  <pic:nvPicPr>
+                    <pic:cNvPr id="2" name="Picture 2" descr="A picture containing diagram&#10;&#10;Description automatically generated"/>
+                    <pic:cNvPicPr/>
+                  </pic:nvPicPr>
+                  <pic:blipFill>
+                    <a:blip r:embed="rId11">
+                      <a:extLst>
+                        <a:ext uri="{28A0092B-C50C-407E-A947-70E740481C1C}">
+                          <a14:useLocalDpi xmlns:a14="http://schemas.microsoft.com/office/drawing/2010/main" val="0"/>
+                        </a:ext>
+                      </a:extLst>
+                    </a:blip>
+                    <a:stretch>
+                      <a:fillRect/>
+                    </a:stretch>
+                  </pic:blipFill>
+                  <pic:spPr>
+                    <a:xfrm>
+                      <a:off x="0" y="0"/>
+                      <a:ext cx="5191936" cy="4819692"/>
+                    </a:xfrm>
+                    <a:prstGeom prst="rect">
+                      <a:avLst/>
+                    </a:prstGeom>
+                  </pic:spPr>
+                </pic:pic>
+              </a:graphicData>
+            </a:graphic>
+          </wp:inline>
+        </w:drawing>
+      </w:r>
+    </w:p>
+    <w:p>
+      <w:pPr>
+        <w:pStyle w:val="Heading2"/>
+        <w:spacing w:line="276" w:lineRule="auto"/>
+      </w:pPr>
+      <w:bookmarkStart w:id="16" w:name="_Toc120037650"/>
+      <w:bookmarkStart w:id="17" w:name="_Toc120040753"/>
+      <w:r>
+        <w:rPr>
+          <w:lang w:val="en"/>
+        </w:rPr>
+        <w:t>Non-functional requirements</w:t>
+      </w:r>
+      <w:bookmarkEnd w:id="16"/>
+      <w:bookmarkEnd w:id="17"/>
+    </w:p>
+    <w:p>
+      <w:pPr>
+        <w:pStyle w:val="ListParagraph"/>
+        <w:spacing w:line="276" w:lineRule="auto"/>
+      </w:pPr>
+      <w:r>
+        <w:rPr>
+          <w:noProof/>
+        </w:rPr>
+        <w:drawing>
+          <wp:inline distT="0" distB="0" distL="0" distR="0" wp14:anchorId="5C170BFC" wp14:editId="7B33A17A">
+            <wp:extent cx="5756910" cy="2536825"/>
+            <wp:effectExtent l="0" t="0" r="0" b="0"/>
+            <wp:docPr id="6" name="Picture 6" descr="Graphical user interface, text, application&#10;&#10;Description automatically generated"/>
+            <wp:cNvGraphicFramePr>
+              <a:graphicFrameLocks xmlns:a="http://schemas.openxmlformats.org/drawingml/2006/main" noChangeAspect="1"/>
+            </wp:cNvGraphicFramePr>
+            <a:graphic xmlns:a="http://schemas.openxmlformats.org/drawingml/2006/main">
+              <a:graphicData uri="http://schemas.openxmlformats.org/drawingml/2006/picture">
+                <pic:pic xmlns:pic="http://schemas.openxmlformats.org/drawingml/2006/picture">
+                  <pic:nvPicPr>
+                    <pic:cNvPr id="3" name="Picture 3" descr="Graphical user interface, text, application&#10;&#10;Description automatically generated"/>
+                    <pic:cNvPicPr/>
+                  </pic:nvPicPr>
+                  <pic:blipFill>
+                    <a:blip r:embed="rId12">
+                      <a:extLst>
+                        <a:ext uri="{28A0092B-C50C-407E-A947-70E740481C1C}">
+                          <a14:useLocalDpi xmlns:a14="http://schemas.microsoft.com/office/drawing/2010/main" val="0"/>
+                        </a:ext>
+                      </a:extLst>
+                    </a:blip>
+                    <a:stretch>
+                      <a:fillRect/>
+                    </a:stretch>
+                  </pic:blipFill>
+                  <pic:spPr>
+                    <a:xfrm>
+                      <a:off x="0" y="0"/>
+                      <a:ext cx="5756910" cy="2536825"/>
+                    </a:xfrm>
+                    <a:prstGeom prst="rect">
+                      <a:avLst/>
+                    </a:prstGeom>
+                  </pic:spPr>
+                </pic:pic>
+              </a:graphicData>
+            </a:graphic>
+          </wp:inline>
+        </w:drawing>
+      </w:r>
+    </w:p>
+    <w:p>
+      <w:pPr>
+        <w:pStyle w:val="ListParagraph"/>
+        <w:spacing w:line="276" w:lineRule="auto"/>
+      </w:pPr>
+    </w:p>
+    <w:p>
+      <w:pPr>
+        <w:pStyle w:val="Heading2"/>
+      </w:pPr>
+      <w:bookmarkStart w:id="18" w:name="_Toc120040754"/>
+      <w:r>
+        <w:rPr>
+          <w:lang w:val="en"/>
+        </w:rPr>
+        <w:lastRenderedPageBreak/>
+        <w:t>Actors</w:t>
+      </w:r>
+      <w:bookmarkEnd w:id="18"/>
     </w:p>
     <w:p>
       <w:pPr>
@@ -2144,37 +3151,8 @@
         <w:rPr>
           <w:lang w:val="en"/>
         </w:rPr>
-        <w:t xml:space="preserve">All limitations (both technical and from the problem domain). Include everything that can affect design, implementation, and deployment. </w:t>
-      </w:r>
-    </w:p>
-    <w:p/>
-    <w:p>
-      <w:pPr>
-        <w:pStyle w:val="Heading1"/>
-      </w:pPr>
-      <w:bookmarkStart w:id="3" w:name="_Toc113867788"/>
-      <w:r>
-        <w:rPr>
-          <w:lang w:val="en"/>
-        </w:rPr>
-        <w:lastRenderedPageBreak/>
-        <w:t>Functional analysis</w:t>
-      </w:r>
-      <w:bookmarkEnd w:id="3"/>
-    </w:p>
-    <w:p/>
-    <w:p>
-      <w:pPr>
-        <w:pStyle w:val="Heading2"/>
-      </w:pPr>
-      <w:bookmarkStart w:id="4" w:name="_Toc113867789"/>
-      <w:r>
-        <w:rPr>
-          <w:lang w:val="en"/>
-        </w:rPr>
-        <w:t>Functional requirements</w:t>
-      </w:r>
-      <w:bookmarkEnd w:id="4"/>
+        <w:t>Diagram of actors.</w:t>
+      </w:r>
     </w:p>
     <w:p>
       <w:pPr>
@@ -2188,7 +3166,19 @@
         <w:rPr>
           <w:lang w:val="en"/>
         </w:rPr>
-        <w:t>Organize requests into packages.</w:t>
+        <w:t xml:space="preserve">Overview of actors, </w:t>
+      </w:r>
+      <w:r>
+        <w:rPr>
+          <w:lang w:val="en"/>
+        </w:rPr>
+        <w:t>generalization if needed</w:t>
+      </w:r>
+      <w:r>
+        <w:rPr>
+          <w:lang w:val="en"/>
+        </w:rPr>
+        <w:t>.</w:t>
       </w:r>
     </w:p>
     <w:p>
@@ -2203,372 +3193,21 @@
         <w:rPr>
           <w:lang w:val="en"/>
         </w:rPr>
-        <w:t>Specify package characteristics.</w:t>
-      </w:r>
-    </w:p>
-    <w:p>
-      <w:pPr>
-        <w:pStyle w:val="ListParagraph"/>
-        <w:numPr>
-          <w:ilvl w:val="0"/>
-          <w:numId w:val="3"/>
-        </w:numPr>
-      </w:pPr>
-      <w:r>
-        <w:rPr>
-          <w:lang w:val="en"/>
-        </w:rPr>
-        <w:t>Diagram of packages.</w:t>
-      </w:r>
-    </w:p>
-    <w:p>
-      <w:pPr>
-        <w:pStyle w:val="ListParagraph"/>
-        <w:numPr>
-          <w:ilvl w:val="0"/>
-          <w:numId w:val="3"/>
-        </w:numPr>
-      </w:pPr>
-      <w:r>
-        <w:rPr>
-          <w:lang w:val="en"/>
-        </w:rPr>
-        <w:t>Requirements diagram, aggrega</w:t>
-      </w:r>
-      <w:r>
-        <w:rPr>
-          <w:lang w:val="en"/>
-        </w:rPr>
-        <w:t>te relationships</w:t>
-      </w:r>
-      <w:r>
-        <w:rPr>
-          <w:lang w:val="en"/>
-        </w:rPr>
-        <w:t xml:space="preserve"> </w:t>
-      </w:r>
-      <w:r>
-        <w:rPr>
-          <w:lang w:val="en"/>
-        </w:rPr>
-        <w:t xml:space="preserve">can be used </w:t>
-      </w:r>
-      <w:r>
-        <w:rPr>
-          <w:lang w:val="en"/>
-        </w:rPr>
-        <w:t>only where it matters.</w:t>
-      </w:r>
-    </w:p>
-    <w:p>
-      <w:pPr>
-        <w:pStyle w:val="ListParagraph"/>
-      </w:pPr>
-    </w:p>
-    <w:p>
-      <w:pPr>
-        <w:pStyle w:val="Heading2"/>
-      </w:pPr>
-      <w:bookmarkStart w:id="5" w:name="_Toc113867790"/>
-      <w:r>
-        <w:rPr>
-          <w:lang w:val="en"/>
-        </w:rPr>
-        <w:t>Non-functional</w:t>
-      </w:r>
-      <w:r>
-        <w:rPr>
-          <w:lang w:val="en"/>
-        </w:rPr>
-        <w:t xml:space="preserve"> requirements</w:t>
-      </w:r>
-      <w:bookmarkEnd w:id="5"/>
-    </w:p>
-    <w:p>
-      <w:pPr>
-        <w:pStyle w:val="ListParagraph"/>
-        <w:numPr>
-          <w:ilvl w:val="0"/>
-          <w:numId w:val="7"/>
-        </w:numPr>
-      </w:pPr>
-      <w:r>
-        <w:rPr>
-          <w:lang w:val="en"/>
-        </w:rPr>
-        <w:t xml:space="preserve">These are limitations that affect functional requirements. Typically, the properties of the systems – how fast they should work, efficiency, simplicity, regulatory requirements, standards, etc. Furthermore, extensibility </w:t>
-      </w:r>
-      <w:r>
-        <w:rPr>
-          <w:lang w:val="en"/>
-        </w:rPr>
-        <w:t xml:space="preserve">and </w:t>
-      </w:r>
-      <w:r>
-        <w:rPr>
-          <w:lang w:val="en"/>
-        </w:rPr>
-        <w:t>scalability.</w:t>
-      </w:r>
-    </w:p>
-    <w:p>
-      <w:pPr>
-        <w:pStyle w:val="ListParagraph"/>
-        <w:numPr>
-          <w:ilvl w:val="0"/>
-          <w:numId w:val="7"/>
-        </w:numPr>
-      </w:pPr>
-      <w:r>
-        <w:rPr>
-          <w:lang w:val="en"/>
-        </w:rPr>
-        <w:t xml:space="preserve">System non-functional requirements – technology and standards, operating system, commercial applications necessary for running, hardware, etc. </w:t>
-      </w:r>
-    </w:p>
-    <w:p>
-      <w:pPr>
-        <w:pStyle w:val="ListParagraph"/>
-        <w:numPr>
-          <w:ilvl w:val="0"/>
-          <w:numId w:val="7"/>
-        </w:numPr>
-      </w:pPr>
-      <w:r>
-        <w:rPr>
-          <w:lang w:val="en"/>
-        </w:rPr>
-        <w:t xml:space="preserve">Usability – How </w:t>
-      </w:r>
-      <w:r>
-        <w:rPr>
-          <w:lang w:val="en"/>
-        </w:rPr>
-        <w:t>easy the user can use</w:t>
-      </w:r>
-      <w:r>
-        <w:rPr>
-          <w:lang w:val="en"/>
-        </w:rPr>
-        <w:t xml:space="preserve"> the system, what </w:t>
-      </w:r>
-      <w:r>
-        <w:rPr>
-          <w:lang w:val="en"/>
-        </w:rPr>
-        <w:t>experiences</w:t>
-      </w:r>
-      <w:r>
-        <w:rPr>
-          <w:lang w:val="en"/>
-        </w:rPr>
-        <w:t xml:space="preserve"> </w:t>
-      </w:r>
-      <w:r>
-        <w:rPr>
-          <w:lang w:val="en"/>
-        </w:rPr>
-        <w:t>are</w:t>
-      </w:r>
-      <w:r>
-        <w:rPr>
-          <w:lang w:val="en"/>
-        </w:rPr>
-        <w:t xml:space="preserve"> required</w:t>
-      </w:r>
-    </w:p>
-    <w:p>
-      <w:pPr>
-        <w:pStyle w:val="ListParagraph"/>
-        <w:numPr>
-          <w:ilvl w:val="0"/>
-          <w:numId w:val="7"/>
-        </w:numPr>
-      </w:pPr>
-      <w:r>
-        <w:rPr>
-          <w:lang w:val="en"/>
-        </w:rPr>
-        <w:t xml:space="preserve">Performance requirements </w:t>
-      </w:r>
-      <w:r>
-        <w:rPr>
-          <w:lang w:val="en"/>
-        </w:rPr>
-        <w:t>include</w:t>
-      </w:r>
-      <w:r>
-        <w:rPr>
-          <w:lang w:val="en"/>
-        </w:rPr>
-        <w:t xml:space="preserve"> speed (time to complete the system operation)</w:t>
-      </w:r>
-      <w:r>
-        <w:rPr>
-          <w:lang w:val="en"/>
-        </w:rPr>
-        <w:t xml:space="preserve"> and</w:t>
-      </w:r>
-      <w:r>
-        <w:rPr>
-          <w:lang w:val="en"/>
-        </w:rPr>
-        <w:t xml:space="preserve"> safety (relation to possible damage to equipment, people, etc.</w:t>
-      </w:r>
-      <w:r>
-        <w:rPr>
-          <w:lang w:val="en"/>
-        </w:rPr>
-        <w:t>) during use</w:t>
-      </w:r>
-      <w:r>
-        <w:rPr>
-          <w:lang w:val="en"/>
-        </w:rPr>
-        <w:t>.</w:t>
-      </w:r>
-    </w:p>
-    <w:p>
-      <w:pPr>
-        <w:pStyle w:val="ListParagraph"/>
-        <w:numPr>
-          <w:ilvl w:val="0"/>
-          <w:numId w:val="7"/>
-        </w:numPr>
-      </w:pPr>
-      <w:r>
-        <w:rPr>
-          <w:lang w:val="en"/>
-        </w:rPr>
-        <w:t>Accuracy (quantification achieved by processing accuracy).</w:t>
-      </w:r>
-    </w:p>
-    <w:p>
-      <w:pPr>
-        <w:pStyle w:val="ListParagraph"/>
-        <w:numPr>
-          <w:ilvl w:val="0"/>
-          <w:numId w:val="7"/>
-        </w:numPr>
-      </w:pPr>
-      <w:r>
-        <w:rPr>
-          <w:lang w:val="en"/>
-        </w:rPr>
-        <w:t xml:space="preserve">Availability – </w:t>
-      </w:r>
-      <w:r>
-        <w:rPr>
-          <w:lang w:val="en"/>
-        </w:rPr>
-        <w:t xml:space="preserve">the </w:t>
-      </w:r>
-      <w:r>
-        <w:rPr>
-          <w:lang w:val="en"/>
-        </w:rPr>
-        <w:t>time between failures, recovery time, etc.</w:t>
-      </w:r>
-    </w:p>
-    <w:p>
-      <w:pPr>
-        <w:pStyle w:val="ListParagraph"/>
-        <w:numPr>
-          <w:ilvl w:val="0"/>
-          <w:numId w:val="7"/>
-        </w:numPr>
-      </w:pPr>
-      <w:r>
-        <w:rPr>
-          <w:lang w:val="en"/>
-        </w:rPr>
-        <w:t>Regulations and regulations – definition of what applies to the proposed system, what legislation restricts it, etc.</w:t>
-      </w:r>
-    </w:p>
-    <w:p>
-      <w:pPr>
-        <w:pStyle w:val="ListParagraph"/>
-        <w:numPr>
-          <w:ilvl w:val="0"/>
-          <w:numId w:val="7"/>
-        </w:numPr>
-      </w:pPr>
-      <w:r>
-        <w:rPr>
-          <w:lang w:val="en"/>
-        </w:rPr>
-        <w:t xml:space="preserve">Interface requirements – what is needed for the operation of the system. </w:t>
-      </w:r>
-    </w:p>
-    <w:p/>
-    <w:p>
-      <w:pPr>
-        <w:pStyle w:val="Heading2"/>
-      </w:pPr>
-      <w:bookmarkStart w:id="6" w:name="_Toc113867791"/>
-      <w:r>
-        <w:rPr>
-          <w:lang w:val="en"/>
-        </w:rPr>
-        <w:t>Actors</w:t>
-      </w:r>
-      <w:bookmarkEnd w:id="6"/>
-    </w:p>
-    <w:p>
-      <w:pPr>
-        <w:pStyle w:val="ListParagraph"/>
-        <w:numPr>
-          <w:ilvl w:val="0"/>
-          <w:numId w:val="3"/>
-        </w:numPr>
-      </w:pPr>
-      <w:r>
-        <w:rPr>
-          <w:lang w:val="en"/>
-        </w:rPr>
-        <w:t>Diagram of actors.</w:t>
-      </w:r>
-    </w:p>
-    <w:p>
-      <w:pPr>
-        <w:pStyle w:val="ListParagraph"/>
-        <w:numPr>
-          <w:ilvl w:val="0"/>
-          <w:numId w:val="3"/>
-        </w:numPr>
-      </w:pPr>
-      <w:r>
-        <w:rPr>
-          <w:lang w:val="en"/>
-        </w:rPr>
-        <w:t xml:space="preserve">Overview of actors, </w:t>
-      </w:r>
-      <w:r>
-        <w:rPr>
-          <w:lang w:val="en"/>
-        </w:rPr>
-        <w:t>generalization if needed</w:t>
-      </w:r>
-      <w:r>
-        <w:rPr>
-          <w:lang w:val="en"/>
-        </w:rPr>
-        <w:t>.</w:t>
-      </w:r>
-    </w:p>
-    <w:p>
-      <w:pPr>
-        <w:pStyle w:val="ListParagraph"/>
-        <w:numPr>
-          <w:ilvl w:val="0"/>
-          <w:numId w:val="3"/>
-        </w:numPr>
-      </w:pPr>
-      <w:r>
-        <w:rPr>
-          <w:lang w:val="en"/>
-        </w:rPr>
-        <w:t>The actors are user roles, external systems or time.</w:t>
+        <w:t xml:space="preserve">The actors are user roles, external </w:t>
+      </w:r>
+      <w:proofErr w:type="gramStart"/>
+      <w:r>
+        <w:rPr>
+          <w:lang w:val="en"/>
+        </w:rPr>
+        <w:t>systems</w:t>
+      </w:r>
+      <w:proofErr w:type="gramEnd"/>
+      <w:r>
+        <w:rPr>
+          <w:lang w:val="en"/>
+        </w:rPr>
+        <w:t xml:space="preserve"> or time.</w:t>
       </w:r>
     </w:p>
     <w:p>
@@ -2615,14 +3254,14 @@
       <w:pPr>
         <w:pStyle w:val="Heading2"/>
       </w:pPr>
-      <w:bookmarkStart w:id="7" w:name="_Toc113867792"/>
+      <w:bookmarkStart w:id="19" w:name="_Toc120040755"/>
       <w:r>
         <w:rPr>
           <w:lang w:val="en"/>
         </w:rPr>
         <w:t>Use case model</w:t>
       </w:r>
-      <w:bookmarkEnd w:id="7"/>
+      <w:bookmarkEnd w:id="19"/>
     </w:p>
     <w:p>
       <w:pPr>
@@ -2719,14 +3358,14 @@
       <w:pPr>
         <w:pStyle w:val="Heading2"/>
       </w:pPr>
-      <w:bookmarkStart w:id="8" w:name="_Toc113867793"/>
+      <w:bookmarkStart w:id="20" w:name="_Toc120040756"/>
       <w:r>
         <w:rPr>
           <w:lang w:val="en"/>
         </w:rPr>
         <w:t>Specification of use cases</w:t>
       </w:r>
-      <w:bookmarkEnd w:id="8"/>
+      <w:bookmarkEnd w:id="20"/>
     </w:p>
     <w:p>
       <w:pPr>
@@ -2788,7 +3427,21 @@
         <w:rPr>
           <w:lang w:val="en"/>
         </w:rPr>
-        <w:t xml:space="preserve">, i.e. UC001a, UC002b, etc. </w:t>
+        <w:t xml:space="preserve">, </w:t>
+      </w:r>
+      <w:proofErr w:type="gramStart"/>
+      <w:r>
+        <w:rPr>
+          <w:lang w:val="en"/>
+        </w:rPr>
+        <w:t>i.e.</w:t>
+      </w:r>
+      <w:proofErr w:type="gramEnd"/>
+      <w:r>
+        <w:rPr>
+          <w:lang w:val="en"/>
+        </w:rPr>
+        <w:t xml:space="preserve"> UC001a, UC002b, etc. </w:t>
       </w:r>
     </w:p>
     <w:p/>
@@ -2871,7 +3524,6 @@
               <w:rPr>
                 <w:lang w:val="en"/>
               </w:rPr>
-              <w:lastRenderedPageBreak/>
               <w:t>Title:</w:t>
             </w:r>
           </w:p>
@@ -3287,6 +3939,7 @@
         <w:rPr>
           <w:lang w:val="en"/>
         </w:rPr>
+        <w:lastRenderedPageBreak/>
         <w:t xml:space="preserve">Table </w:t>
       </w:r>
       <w:r>
@@ -3635,14 +4288,14 @@
       <w:pPr>
         <w:pStyle w:val="Heading2"/>
       </w:pPr>
-      <w:bookmarkStart w:id="9" w:name="_Toc113867794"/>
+      <w:bookmarkStart w:id="21" w:name="_Toc120040757"/>
       <w:r>
         <w:rPr>
           <w:lang w:val="en"/>
         </w:rPr>
         <w:t>Implementation of requirements</w:t>
       </w:r>
-      <w:bookmarkEnd w:id="9"/>
+      <w:bookmarkEnd w:id="21"/>
     </w:p>
     <w:p>
       <w:pPr>
@@ -3705,7 +4358,7 @@
       <w:pPr>
         <w:pStyle w:val="Heading1"/>
       </w:pPr>
-      <w:bookmarkStart w:id="10" w:name="_Toc113867795"/>
+      <w:bookmarkStart w:id="22" w:name="_Toc120040758"/>
       <w:r>
         <w:rPr>
           <w:lang w:val="en"/>
@@ -3713,7 +4366,7 @@
         <w:lastRenderedPageBreak/>
         <w:t>System architecture</w:t>
       </w:r>
-      <w:bookmarkEnd w:id="10"/>
+      <w:bookmarkEnd w:id="22"/>
     </w:p>
     <w:p>
       <w:pPr>
@@ -3750,14 +4403,14 @@
       <w:pPr>
         <w:pStyle w:val="Heading2"/>
       </w:pPr>
-      <w:bookmarkStart w:id="11" w:name="_Toc113867796"/>
+      <w:bookmarkStart w:id="23" w:name="_Toc120040759"/>
       <w:r>
         <w:rPr>
           <w:lang w:val="en"/>
         </w:rPr>
         <w:t>Class model</w:t>
       </w:r>
-      <w:bookmarkEnd w:id="11"/>
+      <w:bookmarkEnd w:id="23"/>
     </w:p>
     <w:p>
       <w:pPr>
@@ -3852,7 +4505,21 @@
         <w:rPr>
           <w:lang w:val="en"/>
         </w:rPr>
-        <w:t xml:space="preserve">Class names, types of associations, multiplicity, directionality and other elements must be used. </w:t>
+        <w:t xml:space="preserve">Class names, types of associations, multiplicity, </w:t>
+      </w:r>
+      <w:proofErr w:type="gramStart"/>
+      <w:r>
+        <w:rPr>
+          <w:lang w:val="en"/>
+        </w:rPr>
+        <w:t>directionality</w:t>
+      </w:r>
+      <w:proofErr w:type="gramEnd"/>
+      <w:r>
+        <w:rPr>
+          <w:lang w:val="en"/>
+        </w:rPr>
+        <w:t xml:space="preserve"> and other elements must be used. </w:t>
       </w:r>
     </w:p>
     <w:p>
@@ -3932,14 +4599,14 @@
       <w:pPr>
         <w:pStyle w:val="Heading2"/>
       </w:pPr>
-      <w:bookmarkStart w:id="12" w:name="_Toc113867797"/>
+      <w:bookmarkStart w:id="24" w:name="_Toc120040760"/>
       <w:r>
         <w:rPr>
           <w:lang w:val="en"/>
         </w:rPr>
         <w:t>Data model</w:t>
       </w:r>
-      <w:bookmarkEnd w:id="12"/>
+      <w:bookmarkEnd w:id="24"/>
     </w:p>
     <w:p>
       <w:pPr>
@@ -3955,6 +4622,64 @@
         </w:rPr>
         <w:t>ERD</w:t>
       </w:r>
+      <w:r>
+        <w:rPr>
+          <w:lang w:val="en"/>
+        </w:rPr>
+        <w:t xml:space="preserve">: </w:t>
+      </w:r>
+    </w:p>
+    <w:p/>
+    <w:p>
+      <w:pPr>
+        <w:pStyle w:val="ListParagraph"/>
+      </w:pPr>
+      <w:r>
+        <w:rPr>
+          <w:noProof/>
+        </w:rPr>
+        <w:drawing>
+          <wp:inline distT="0" distB="0" distL="0" distR="0" wp14:anchorId="6BE00831" wp14:editId="5A353B15">
+            <wp:extent cx="4944460" cy="4400166"/>
+            <wp:effectExtent l="0" t="0" r="8890" b="635"/>
+            <wp:docPr id="8" name="Picture 8" descr="Diagram, schematic&#10;&#10;Description automatically generated"/>
+            <wp:cNvGraphicFramePr>
+              <a:graphicFrameLocks xmlns:a="http://schemas.openxmlformats.org/drawingml/2006/main" noChangeAspect="1"/>
+            </wp:cNvGraphicFramePr>
+            <a:graphic xmlns:a="http://schemas.openxmlformats.org/drawingml/2006/main">
+              <a:graphicData uri="http://schemas.openxmlformats.org/drawingml/2006/picture">
+                <pic:pic xmlns:pic="http://schemas.openxmlformats.org/drawingml/2006/picture">
+                  <pic:nvPicPr>
+                    <pic:cNvPr id="8" name="Picture 8" descr="Diagram, schematic&#10;&#10;Description automatically generated"/>
+                    <pic:cNvPicPr/>
+                  </pic:nvPicPr>
+                  <pic:blipFill>
+                    <a:blip r:embed="rId13">
+                      <a:extLst>
+                        <a:ext uri="{28A0092B-C50C-407E-A947-70E740481C1C}">
+                          <a14:useLocalDpi xmlns:a14="http://schemas.microsoft.com/office/drawing/2010/main" val="0"/>
+                        </a:ext>
+                      </a:extLst>
+                    </a:blip>
+                    <a:stretch>
+                      <a:fillRect/>
+                    </a:stretch>
+                  </pic:blipFill>
+                  <pic:spPr>
+                    <a:xfrm>
+                      <a:off x="0" y="0"/>
+                      <a:ext cx="4947679" cy="4403031"/>
+                    </a:xfrm>
+                    <a:prstGeom prst="rect">
+                      <a:avLst/>
+                    </a:prstGeom>
+                  </pic:spPr>
+                </pic:pic>
+              </a:graphicData>
+            </a:graphic>
+          </wp:inline>
+        </w:drawing>
+      </w:r>
     </w:p>
     <w:p>
       <w:pPr>
@@ -3968,30 +4693,65 @@
         <w:rPr>
           <w:lang w:val="en"/>
         </w:rPr>
-        <w:t>Logical data model</w:t>
-      </w:r>
-    </w:p>
-    <w:p>
-      <w:pPr>
-        <w:pStyle w:val="ListParagraph"/>
-        <w:numPr>
-          <w:ilvl w:val="0"/>
-          <w:numId w:val="10"/>
-        </w:numPr>
-      </w:pPr>
-      <w:r>
-        <w:rPr>
-          <w:lang w:val="en"/>
-        </w:rPr>
         <w:t xml:space="preserve">Description of entities, data types, meaning. </w:t>
       </w:r>
+      <w:r>
+        <w:rPr>
+          <w:lang w:val="en"/>
+        </w:rPr>
+        <w:t>(</w:t>
+      </w:r>
+      <w:proofErr w:type="spellStart"/>
+      <w:proofErr w:type="gramStart"/>
+      <w:r>
+        <w:rPr>
+          <w:lang w:val="en"/>
+        </w:rPr>
+        <w:t>hama</w:t>
+      </w:r>
+      <w:proofErr w:type="spellEnd"/>
+      <w:proofErr w:type="gramEnd"/>
+      <w:r>
+        <w:rPr>
+          <w:lang w:val="en"/>
+        </w:rPr>
+        <w:t xml:space="preserve"> this your </w:t>
+      </w:r>
+      <w:proofErr w:type="spellStart"/>
+      <w:r>
+        <w:rPr>
+          <w:lang w:val="en"/>
+        </w:rPr>
+        <w:t>taks</w:t>
+      </w:r>
+      <w:proofErr w:type="spellEnd"/>
+      <w:r>
+        <w:rPr>
+          <w:lang w:val="en"/>
+        </w:rPr>
+        <w:t xml:space="preserve"> describe each class and what is the </w:t>
+      </w:r>
+      <w:proofErr w:type="spellStart"/>
+      <w:r>
+        <w:rPr>
+          <w:lang w:val="en"/>
+        </w:rPr>
+        <w:t>relationshipes</w:t>
+      </w:r>
+      <w:proofErr w:type="spellEnd"/>
+      <w:r>
+        <w:rPr>
+          <w:lang w:val="en"/>
+        </w:rPr>
+        <w:t xml:space="preserve"> means) </w:t>
+      </w:r>
     </w:p>
     <w:p/>
     <w:p>
       <w:pPr>
         <w:pStyle w:val="Heading2"/>
       </w:pPr>
-      <w:bookmarkStart w:id="13" w:name="_Toc113867798"/>
+      <w:bookmarkStart w:id="25" w:name="_Toc120040761"/>
       <w:r>
         <w:rPr>
           <w:lang w:val="en"/>
@@ -4010,7 +4770,7 @@
         </w:rPr>
         <w:t xml:space="preserve"> UC</w:t>
       </w:r>
-      <w:bookmarkEnd w:id="13"/>
+      <w:bookmarkEnd w:id="25"/>
     </w:p>
     <w:p>
       <w:pPr>
@@ -4042,12 +4802,179 @@
         <w:t>For each use case</w:t>
       </w:r>
     </w:p>
-    <w:p/>
+    <w:p>
+      <w:r>
+        <w:rPr>
+          <w:noProof/>
+        </w:rPr>
+        <w:drawing>
+          <wp:inline distT="0" distB="0" distL="0" distR="0" wp14:anchorId="53BE44DA" wp14:editId="7AB94A10">
+            <wp:extent cx="5756910" cy="1413510"/>
+            <wp:effectExtent l="0" t="0" r="0" b="0"/>
+            <wp:docPr id="1" name="Picture 1" descr="Diagram&#10;&#10;Description automatically generated"/>
+            <wp:cNvGraphicFramePr>
+              <a:graphicFrameLocks xmlns:a="http://schemas.openxmlformats.org/drawingml/2006/main" noChangeAspect="1"/>
+            </wp:cNvGraphicFramePr>
+            <a:graphic xmlns:a="http://schemas.openxmlformats.org/drawingml/2006/main">
+              <a:graphicData uri="http://schemas.openxmlformats.org/drawingml/2006/picture">
+                <pic:pic xmlns:pic="http://schemas.openxmlformats.org/drawingml/2006/picture">
+                  <pic:nvPicPr>
+                    <pic:cNvPr id="1" name="Picture 1" descr="Diagram&#10;&#10;Description automatically generated"/>
+                    <pic:cNvPicPr/>
+                  </pic:nvPicPr>
+                  <pic:blipFill>
+                    <a:blip r:embed="rId14"/>
+                    <a:stretch>
+                      <a:fillRect/>
+                    </a:stretch>
+                  </pic:blipFill>
+                  <pic:spPr>
+                    <a:xfrm>
+                      <a:off x="0" y="0"/>
+                      <a:ext cx="5756910" cy="1413510"/>
+                    </a:xfrm>
+                    <a:prstGeom prst="rect">
+                      <a:avLst/>
+                    </a:prstGeom>
+                  </pic:spPr>
+                </pic:pic>
+              </a:graphicData>
+            </a:graphic>
+          </wp:inline>
+        </w:drawing>
+      </w:r>
+    </w:p>
+    <w:p>
+      <w:r>
+        <w:t>-</w:t>
+      </w:r>
+      <w:r>
+        <w:t xml:space="preserve"> Here, an actor plays the role of a user who opens our website, browses the products, and adds an item to their shopping </w:t>
+      </w:r>
+      <w:r>
+        <w:t>car</w:t>
+      </w:r>
+      <w:r>
+        <w:t>t.</w:t>
+      </w:r>
+      <w:r>
+        <w:rPr>
+          <w:noProof/>
+        </w:rPr>
+        <w:drawing>
+          <wp:inline distT="0" distB="0" distL="0" distR="0" wp14:anchorId="237E0341" wp14:editId="0A511ED4">
+            <wp:extent cx="5787414" cy="1269887"/>
+            <wp:effectExtent l="0" t="0" r="3810" b="6985"/>
+            <wp:docPr id="3" name="Picture 3" descr="Diagram&#10;&#10;Description automatically generated"/>
+            <wp:cNvGraphicFramePr>
+              <a:graphicFrameLocks xmlns:a="http://schemas.openxmlformats.org/drawingml/2006/main" noChangeAspect="1"/>
+            </wp:cNvGraphicFramePr>
+            <a:graphic xmlns:a="http://schemas.openxmlformats.org/drawingml/2006/main">
+              <a:graphicData uri="http://schemas.openxmlformats.org/drawingml/2006/picture">
+                <pic:pic xmlns:pic="http://schemas.openxmlformats.org/drawingml/2006/picture">
+                  <pic:nvPicPr>
+                    <pic:cNvPr id="3" name="Picture 3" descr="Diagram&#10;&#10;Description automatically generated"/>
+                    <pic:cNvPicPr/>
+                  </pic:nvPicPr>
+                  <pic:blipFill>
+                    <a:blip r:embed="rId15"/>
+                    <a:stretch>
+                      <a:fillRect/>
+                    </a:stretch>
+                  </pic:blipFill>
+                  <pic:spPr>
+                    <a:xfrm>
+                      <a:off x="0" y="0"/>
+                      <a:ext cx="5796140" cy="1271802"/>
+                    </a:xfrm>
+                    <a:prstGeom prst="rect">
+                      <a:avLst/>
+                    </a:prstGeom>
+                  </pic:spPr>
+                </pic:pic>
+              </a:graphicData>
+            </a:graphic>
+          </wp:inline>
+        </w:drawing>
+      </w:r>
+    </w:p>
+    <w:p>
+      <w:r>
+        <w:t>-</w:t>
+      </w:r>
+      <w:r>
+        <w:t xml:space="preserve"> </w:t>
+      </w:r>
+      <w:r>
+        <w:t>The user wishes to buy the item and go to the checkout.</w:t>
+      </w:r>
+    </w:p>
+    <w:p>
+      <w:r>
+        <w:t>If the user is already registered and selects the proper payment option, he receives a payment confirmation and the order is confirmed.</w:t>
+      </w:r>
+      <w:r>
+        <w:rPr>
+          <w:noProof/>
+        </w:rPr>
+        <w:drawing>
+          <wp:inline distT="0" distB="0" distL="0" distR="0" wp14:anchorId="36B65701" wp14:editId="30B4DD25">
+            <wp:extent cx="5798773" cy="3514725"/>
+            <wp:effectExtent l="0" t="0" r="0" b="0"/>
+            <wp:docPr id="5" name="Picture 5" descr="Diagram&#10;&#10;Description automatically generated"/>
+            <wp:cNvGraphicFramePr>
+              <a:graphicFrameLocks xmlns:a="http://schemas.openxmlformats.org/drawingml/2006/main" noChangeAspect="1"/>
+            </wp:cNvGraphicFramePr>
+            <a:graphic xmlns:a="http://schemas.openxmlformats.org/drawingml/2006/main">
+              <a:graphicData uri="http://schemas.openxmlformats.org/drawingml/2006/picture">
+                <pic:pic xmlns:pic="http://schemas.openxmlformats.org/drawingml/2006/picture">
+                  <pic:nvPicPr>
+                    <pic:cNvPr id="5" name="Picture 5" descr="Diagram&#10;&#10;Description automatically generated"/>
+                    <pic:cNvPicPr/>
+                  </pic:nvPicPr>
+                  <pic:blipFill>
+                    <a:blip r:embed="rId16"/>
+                    <a:stretch>
+                      <a:fillRect/>
+                    </a:stretch>
+                  </pic:blipFill>
+                  <pic:spPr>
+                    <a:xfrm>
+                      <a:off x="0" y="0"/>
+                      <a:ext cx="5800118" cy="3515540"/>
+                    </a:xfrm>
+                    <a:prstGeom prst="rect">
+                      <a:avLst/>
+                    </a:prstGeom>
+                  </pic:spPr>
+                </pic:pic>
+              </a:graphicData>
+            </a:graphic>
+          </wp:inline>
+        </w:drawing>
+      </w:r>
+    </w:p>
+    <w:p>
+      <w:r>
+        <w:t>-To receive payment confirmation and have the order completed, the user must enter correct and valid information if the payment method they used was incorrect.</w:t>
+      </w:r>
+    </w:p>
+    <w:p>
+      <w:r>
+        <w:t xml:space="preserve">If the user is not already registered, he will not be able to checkout until he does so. Once registered, he will be able to check out using the proper payment option, receive payment confirmation, and </w:t>
+      </w:r>
+      <w:r>
+        <w:t>confirmation of</w:t>
+      </w:r>
+      <w:r>
+        <w:t xml:space="preserve"> the order.</w:t>
+      </w:r>
+    </w:p>
     <w:p>
       <w:pPr>
         <w:pStyle w:val="Heading1"/>
       </w:pPr>
-      <w:bookmarkStart w:id="14" w:name="_Toc113867799"/>
+      <w:bookmarkStart w:id="26" w:name="_Toc120040762"/>
       <w:r>
         <w:rPr>
           <w:lang w:val="en"/>
@@ -4055,20 +4982,20 @@
         <w:lastRenderedPageBreak/>
         <w:t>Description of the proposed app</w:t>
       </w:r>
-      <w:bookmarkEnd w:id="14"/>
+      <w:bookmarkEnd w:id="26"/>
     </w:p>
     <w:p>
       <w:pPr>
         <w:pStyle w:val="Heading2"/>
       </w:pPr>
-      <w:bookmarkStart w:id="15" w:name="_Toc113867800"/>
+      <w:bookmarkStart w:id="27" w:name="_Toc120040763"/>
       <w:r>
         <w:rPr>
           <w:lang w:val="en"/>
         </w:rPr>
         <w:t>Wireframe</w:t>
       </w:r>
-      <w:bookmarkEnd w:id="15"/>
+      <w:bookmarkEnd w:id="27"/>
       <w:r>
         <w:rPr>
           <w:lang w:val="en"/>
@@ -4148,12 +5075,98 @@
         <w:t xml:space="preserve"> </w:t>
       </w:r>
     </w:p>
-    <w:p/>
+    <w:p>
+      <w:pPr>
+        <w:pStyle w:val="ListParagraph"/>
+        <w:rPr>
+          <w:lang w:val="en"/>
+        </w:rPr>
+      </w:pPr>
+      <w:r>
+        <w:rPr>
+          <w:lang w:val="en"/>
+        </w:rPr>
+        <w:t>-</w:t>
+      </w:r>
+      <w:r>
+        <w:t xml:space="preserve"> </w:t>
+      </w:r>
+      <w:r>
+        <w:rPr>
+          <w:lang w:val="en"/>
+        </w:rPr>
+        <w:t>Here is a sketch of the system that will be built.</w:t>
+      </w:r>
+    </w:p>
+    <w:p>
+      <w:pPr>
+        <w:pStyle w:val="ListParagraph"/>
+      </w:pPr>
+      <w:r>
+        <w:rPr>
+          <w:lang w:val="en"/>
+        </w:rPr>
+        <w:t>The drawing will be used later by the web developers to determine exactly what the customer had in mind, and the wireframe offers them an idea of the scale of various elements.</w:t>
+      </w:r>
+      <w:r>
+        <w:rPr>
+          <w:noProof/>
+        </w:rPr>
+        <w:drawing>
+          <wp:inline distT="0" distB="0" distL="0" distR="0" wp14:anchorId="0D793362" wp14:editId="68F8792F">
+            <wp:extent cx="5747385" cy="6105525"/>
+            <wp:effectExtent l="0" t="0" r="5715" b="9525"/>
+            <wp:docPr id="7" name="Picture 7"/>
+            <wp:cNvGraphicFramePr>
+              <a:graphicFrameLocks xmlns:a="http://schemas.openxmlformats.org/drawingml/2006/main" noChangeAspect="1"/>
+            </wp:cNvGraphicFramePr>
+            <a:graphic xmlns:a="http://schemas.openxmlformats.org/drawingml/2006/main">
+              <a:graphicData uri="http://schemas.openxmlformats.org/drawingml/2006/picture">
+                <pic:pic xmlns:pic="http://schemas.openxmlformats.org/drawingml/2006/picture">
+                  <pic:nvPicPr>
+                    <pic:cNvPr id="0" name="Picture 1"/>
+                    <pic:cNvPicPr>
+                      <a:picLocks noChangeAspect="1" noChangeArrowheads="1"/>
+                    </pic:cNvPicPr>
+                  </pic:nvPicPr>
+                  <pic:blipFill>
+                    <a:blip r:embed="rId17">
+                      <a:extLst>
+                        <a:ext uri="{28A0092B-C50C-407E-A947-70E740481C1C}">
+                          <a14:useLocalDpi xmlns:a14="http://schemas.microsoft.com/office/drawing/2010/main" val="0"/>
+                        </a:ext>
+                      </a:extLst>
+                    </a:blip>
+                    <a:srcRect/>
+                    <a:stretch>
+                      <a:fillRect/>
+                    </a:stretch>
+                  </pic:blipFill>
+                  <pic:spPr bwMode="auto">
+                    <a:xfrm>
+                      <a:off x="0" y="0"/>
+                      <a:ext cx="5747385" cy="6105525"/>
+                    </a:xfrm>
+                    <a:prstGeom prst="rect">
+                      <a:avLst/>
+                    </a:prstGeom>
+                    <a:noFill/>
+                    <a:ln>
+                      <a:noFill/>
+                    </a:ln>
+                  </pic:spPr>
+                </pic:pic>
+              </a:graphicData>
+            </a:graphic>
+          </wp:inline>
+        </w:drawing>
+      </w:r>
+    </w:p>
     <w:p>
       <w:pPr>
         <w:pStyle w:val="Heading2"/>
       </w:pPr>
-      <w:bookmarkStart w:id="16" w:name="_Toc113867801"/>
+      <w:bookmarkStart w:id="28" w:name="_Toc120040764"/>
       <w:r>
         <w:rPr>
           <w:lang w:val="en"/>
@@ -4166,7 +5179,7 @@
         </w:rPr>
         <w:t>(if app exists)</w:t>
       </w:r>
-      <w:bookmarkEnd w:id="16"/>
+      <w:bookmarkEnd w:id="28"/>
     </w:p>
     <w:p>
       <w:pPr>
@@ -6048,6 +7061,118 @@
     </w:lvl>
   </w:abstractNum>
   <w:abstractNum w:abstractNumId="15" w15:restartNumberingAfterBreak="0">
+    <w:nsid w:val="6B8D4C3E"/>
+    <w:multiLevelType w:val="hybridMultilevel"/>
+    <w:tmpl w:val="6096F16C"/>
+    <w:lvl w:ilvl="0" w:tplc="3CD0413E">
+      <w:numFmt w:val="bullet"/>
+      <w:lvlText w:val="-"/>
+      <w:lvlJc w:val="left"/>
+      <w:pPr>
+        <w:ind w:left="1080" w:hanging="360"/>
+      </w:pPr>
+      <w:rPr>
+        <w:rFonts w:ascii="Calibri" w:eastAsiaTheme="minorHAnsi" w:hAnsi="Calibri" w:cs="Calibri" w:hint="default"/>
+      </w:rPr>
+    </w:lvl>
+    <w:lvl w:ilvl="1" w:tplc="04090003">
+      <w:start w:val="1"/>
+      <w:numFmt w:val="bullet"/>
+      <w:lvlText w:val="o"/>
+      <w:lvlJc w:val="left"/>
+      <w:pPr>
+        <w:ind w:left="1800" w:hanging="360"/>
+      </w:pPr>
+      <w:rPr>
+        <w:rFonts w:ascii="Courier New" w:hAnsi="Courier New" w:cs="Courier New" w:hint="default"/>
+      </w:rPr>
+    </w:lvl>
+    <w:lvl w:ilvl="2" w:tplc="04090005" w:tentative="1">
+      <w:start w:val="1"/>
+      <w:numFmt w:val="bullet"/>
+      <w:lvlText w:val=""/>
+      <w:lvlJc w:val="left"/>
+      <w:pPr>
+        <w:ind w:left="2520" w:hanging="360"/>
+      </w:pPr>
+      <w:rPr>
+        <w:rFonts w:ascii="Wingdings" w:hAnsi="Wingdings" w:hint="default"/>
+      </w:rPr>
+    </w:lvl>
+    <w:lvl w:ilvl="3" w:tplc="04090001" w:tentative="1">
+      <w:start w:val="1"/>
+      <w:numFmt w:val="bullet"/>
+      <w:lvlText w:val=""/>
+      <w:lvlJc w:val="left"/>
+      <w:pPr>
+        <w:ind w:left="3240" w:hanging="360"/>
+      </w:pPr>
+      <w:rPr>
+        <w:rFonts w:ascii="Symbol" w:hAnsi="Symbol" w:hint="default"/>
+      </w:rPr>
+    </w:lvl>
+    <w:lvl w:ilvl="4" w:tplc="04090003" w:tentative="1">
+      <w:start w:val="1"/>
+      <w:numFmt w:val="bullet"/>
+      <w:lvlText w:val="o"/>
+      <w:lvlJc w:val="left"/>
+      <w:pPr>
+        <w:ind w:left="3960" w:hanging="360"/>
+      </w:pPr>
+      <w:rPr>
+        <w:rFonts w:ascii="Courier New" w:hAnsi="Courier New" w:cs="Courier New" w:hint="default"/>
+      </w:rPr>
+    </w:lvl>
+    <w:lvl w:ilvl="5" w:tplc="04090005" w:tentative="1">
+      <w:start w:val="1"/>
+      <w:numFmt w:val="bullet"/>
+      <w:lvlText w:val=""/>
+      <w:lvlJc w:val="left"/>
+      <w:pPr>
+        <w:ind w:left="4680" w:hanging="360"/>
+      </w:pPr>
+      <w:rPr>
+        <w:rFonts w:ascii="Wingdings" w:hAnsi="Wingdings" w:hint="default"/>
+      </w:rPr>
+    </w:lvl>
+    <w:lvl w:ilvl="6" w:tplc="04090001" w:tentative="1">
+      <w:start w:val="1"/>
+      <w:numFmt w:val="bullet"/>
+      <w:lvlText w:val=""/>
+      <w:lvlJc w:val="left"/>
+      <w:pPr>
+        <w:ind w:left="5400" w:hanging="360"/>
+      </w:pPr>
+      <w:rPr>
+        <w:rFonts w:ascii="Symbol" w:hAnsi="Symbol" w:hint="default"/>
+      </w:rPr>
+    </w:lvl>
+    <w:lvl w:ilvl="7" w:tplc="04090003" w:tentative="1">
+      <w:start w:val="1"/>
+      <w:numFmt w:val="bullet"/>
+      <w:lvlText w:val="o"/>
+      <w:lvlJc w:val="left"/>
+      <w:pPr>
+        <w:ind w:left="6120" w:hanging="360"/>
+      </w:pPr>
+      <w:rPr>
+        <w:rFonts w:ascii="Courier New" w:hAnsi="Courier New" w:cs="Courier New" w:hint="default"/>
+      </w:rPr>
+    </w:lvl>
+    <w:lvl w:ilvl="8" w:tplc="04090005" w:tentative="1">
+      <w:start w:val="1"/>
+      <w:numFmt w:val="bullet"/>
+      <w:lvlText w:val=""/>
+      <w:lvlJc w:val="left"/>
+      <w:pPr>
+        <w:ind w:left="6840" w:hanging="360"/>
+      </w:pPr>
+      <w:rPr>
+        <w:rFonts w:ascii="Wingdings" w:hAnsi="Wingdings" w:hint="default"/>
+      </w:rPr>
+    </w:lvl>
+  </w:abstractNum>
+  <w:abstractNum w:abstractNumId="16" w15:restartNumberingAfterBreak="0">
     <w:nsid w:val="6B9B791E"/>
     <w:multiLevelType w:val="hybridMultilevel"/>
     <w:tmpl w:val="6BB6B2E8"/>
@@ -6160,7 +7285,7 @@
       </w:rPr>
     </w:lvl>
   </w:abstractNum>
-  <w:abstractNum w:abstractNumId="16" w15:restartNumberingAfterBreak="0">
+  <w:abstractNum w:abstractNumId="17" w15:restartNumberingAfterBreak="0">
     <w:nsid w:val="72B0090D"/>
     <w:multiLevelType w:val="hybridMultilevel"/>
     <w:tmpl w:val="E5580DE4"/>
@@ -6277,13 +7402,13 @@
     <w:abstractNumId w:val="9"/>
   </w:num>
   <w:num w:numId="2" w16cid:durableId="1241939207">
-    <w:abstractNumId w:val="16"/>
+    <w:abstractNumId w:val="17"/>
   </w:num>
   <w:num w:numId="3" w16cid:durableId="1006830178">
     <w:abstractNumId w:val="14"/>
   </w:num>
   <w:num w:numId="4" w16cid:durableId="403727737">
-    <w:abstractNumId w:val="15"/>
+    <w:abstractNumId w:val="16"/>
   </w:num>
   <w:num w:numId="5" w16cid:durableId="93211242">
     <w:abstractNumId w:val="1"/>
@@ -6323,6 +7448,9 @@
   </w:num>
   <w:num w:numId="17" w16cid:durableId="317416293">
     <w:abstractNumId w:val="5"/>
+  </w:num>
+  <w:num w:numId="18" w16cid:durableId="1688632309">
+    <w:abstractNumId w:val="15"/>
   </w:num>
 </w:numbering>
 </file>
@@ -6779,7 +7907,6 @@
     <w:next w:val="Normal"/>
     <w:link w:val="Heading3Char"/>
     <w:uiPriority w:val="9"/>
-    <w:semiHidden/>
     <w:unhideWhenUsed/>
     <w:qFormat/>
     <w:rsid w:val="00D17C2E"/>
@@ -7084,7 +8211,6 @@
     <w:basedOn w:val="DefaultParagraphFont"/>
     <w:link w:val="Heading3"/>
     <w:uiPriority w:val="9"/>
-    <w:semiHidden/>
     <w:rsid w:val="00D17C2E"/>
     <w:rPr>
       <w:rFonts w:asciiTheme="majorHAnsi" w:eastAsiaTheme="majorEastAsia" w:hAnsiTheme="majorHAnsi" w:cstheme="majorBidi"/>
@@ -7128,6 +8254,19 @@
     <w:rPr>
       <w:color w:val="808080"/>
     </w:rPr>
+  </w:style>
+  <w:style w:type="paragraph" w:styleId="TOC3">
+    <w:name w:val="toc 3"/>
+    <w:basedOn w:val="Normal"/>
+    <w:next w:val="Normal"/>
+    <w:autoRedefine/>
+    <w:uiPriority w:val="39"/>
+    <w:unhideWhenUsed/>
+    <w:rsid w:val="00ED60BE"/>
+    <w:pPr>
+      <w:spacing w:after="100"/>
+      <w:ind w:left="480"/>
+    </w:pPr>
   </w:style>
 </w:styles>
 </file>

</xml_diff>